<commit_message>
Implemented filtering in front-end, displaying of matches, purchasing tickets.
</commit_message>
<xml_diff>
--- a/docs/Research Document.docx
+++ b/docs/Research Document.docx
@@ -166,6 +166,7 @@
                                         <w:szCs w:val="24"/>
                                       </w:rPr>
                                     </w:pPr>
+                                    <w:proofErr w:type="gramStart"/>
                                     <w:r>
                                       <w:rPr>
                                         <w:caps/>
@@ -175,6 +176,7 @@
                                       </w:rPr>
                                       <w:t>Mitov,Lachezar</w:t>
                                     </w:r>
+                                    <w:proofErr w:type="gramEnd"/>
                                   </w:p>
                                 </w:sdtContent>
                               </w:sdt>
@@ -306,6 +308,7 @@
                                   <w:szCs w:val="24"/>
                                 </w:rPr>
                               </w:pPr>
+                              <w:proofErr w:type="gramStart"/>
                               <w:r>
                                 <w:rPr>
                                   <w:caps/>
@@ -315,6 +318,7 @@
                                 </w:rPr>
                                 <w:t>Mitov,Lachezar</w:t>
                               </w:r>
+                              <w:proofErr w:type="gramEnd"/>
                             </w:p>
                           </w:sdtContent>
                         </w:sdt>
@@ -513,6 +517,12 @@
         </w:p>
         <w:sdt>
           <w:sdtPr>
+            <w:rPr>
+              <w:rFonts w:asciiTheme="minorHAnsi" w:eastAsiaTheme="minorHAnsi" w:hAnsiTheme="minorHAnsi" w:cstheme="minorBidi"/>
+              <w:color w:val="auto"/>
+              <w:sz w:val="22"/>
+              <w:szCs w:val="22"/>
+            </w:rPr>
             <w:id w:val="-1329125675"/>
             <w:docPartObj>
               <w:docPartGallery w:val="Table of Contents"/>
@@ -521,13 +531,9 @@
           </w:sdtPr>
           <w:sdtEndPr>
             <w:rPr>
-              <w:rFonts w:asciiTheme="minorHAnsi" w:eastAsiaTheme="minorHAnsi" w:hAnsiTheme="minorHAnsi" w:cstheme="minorBidi"/>
               <w:b/>
               <w:bCs/>
               <w:noProof/>
-              <w:color w:val="auto"/>
-              <w:sz w:val="22"/>
-              <w:szCs w:val="22"/>
             </w:rPr>
           </w:sdtEndPr>
           <w:sdtContent>
@@ -562,6 +568,8 @@
                 <w:rPr>
                   <w:rFonts w:eastAsiaTheme="minorEastAsia"/>
                   <w:noProof/>
+                  <w:sz w:val="24"/>
+                  <w:szCs w:val="24"/>
                 </w:rPr>
               </w:pPr>
               <w:r>
@@ -573,13 +581,15 @@
               <w:r>
                 <w:fldChar w:fldCharType="separate"/>
               </w:r>
-              <w:hyperlink w:anchor="_Toc116064949" w:history="1">
+              <w:hyperlink w:anchor="_Toc116228462" w:history="1">
                 <w:r>
                   <w:rPr>
                     <w:rStyle w:val="Hyperlink"/>
                     <w:b/>
                     <w:bCs/>
                     <w:noProof/>
+                    <w:sz w:val="24"/>
+                    <w:szCs w:val="24"/>
                   </w:rPr>
                   <w:t>Abstract</w:t>
                 </w:r>
@@ -587,6 +597,8 @@
                   <w:rPr>
                     <w:noProof/>
                     <w:webHidden/>
+                    <w:sz w:val="24"/>
+                    <w:szCs w:val="24"/>
                   </w:rPr>
                   <w:tab/>
                 </w:r>
@@ -594,6 +606,8 @@
                   <w:rPr>
                     <w:noProof/>
                     <w:webHidden/>
+                    <w:sz w:val="24"/>
+                    <w:szCs w:val="24"/>
                   </w:rPr>
                   <w:fldChar w:fldCharType="begin"/>
                 </w:r>
@@ -601,19 +615,25 @@
                   <w:rPr>
                     <w:noProof/>
                     <w:webHidden/>
-                  </w:rPr>
-                  <w:instrText xml:space="preserve"> PAGEREF _Toc116064949 \h </w:instrText>
-                </w:r>
-                <w:r>
-                  <w:rPr>
-                    <w:noProof/>
-                    <w:webHidden/>
-                  </w:rPr>
-                </w:r>
-                <w:r>
-                  <w:rPr>
-                    <w:noProof/>
-                    <w:webHidden/>
+                    <w:sz w:val="24"/>
+                    <w:szCs w:val="24"/>
+                  </w:rPr>
+                  <w:instrText xml:space="preserve"> PAGEREF _Toc116228462 \h </w:instrText>
+                </w:r>
+                <w:r>
+                  <w:rPr>
+                    <w:noProof/>
+                    <w:webHidden/>
+                    <w:sz w:val="24"/>
+                    <w:szCs w:val="24"/>
+                  </w:rPr>
+                </w:r>
+                <w:r>
+                  <w:rPr>
+                    <w:noProof/>
+                    <w:webHidden/>
+                    <w:sz w:val="24"/>
+                    <w:szCs w:val="24"/>
                   </w:rPr>
                   <w:fldChar w:fldCharType="separate"/>
                 </w:r>
@@ -621,6 +641,8 @@
                   <w:rPr>
                     <w:noProof/>
                     <w:webHidden/>
+                    <w:sz w:val="24"/>
+                    <w:szCs w:val="24"/>
                   </w:rPr>
                   <w:t>2</w:t>
                 </w:r>
@@ -628,6 +650,8 @@
                   <w:rPr>
                     <w:noProof/>
                     <w:webHidden/>
+                    <w:sz w:val="24"/>
+                    <w:szCs w:val="24"/>
                   </w:rPr>
                   <w:fldChar w:fldCharType="end"/>
                 </w:r>
@@ -642,15 +666,19 @@
                 <w:rPr>
                   <w:rFonts w:eastAsiaTheme="minorEastAsia"/>
                   <w:noProof/>
+                  <w:sz w:val="24"/>
+                  <w:szCs w:val="24"/>
                 </w:rPr>
               </w:pPr>
-              <w:hyperlink w:anchor="_Toc116064950" w:history="1">
+              <w:hyperlink w:anchor="_Toc116228463" w:history="1">
                 <w:r>
                   <w:rPr>
                     <w:rStyle w:val="Hyperlink"/>
                     <w:b/>
                     <w:bCs/>
                     <w:noProof/>
+                    <w:sz w:val="24"/>
+                    <w:szCs w:val="24"/>
                   </w:rPr>
                   <w:t>Document Approach</w:t>
                 </w:r>
@@ -658,6 +686,8 @@
                   <w:rPr>
                     <w:noProof/>
                     <w:webHidden/>
+                    <w:sz w:val="24"/>
+                    <w:szCs w:val="24"/>
                   </w:rPr>
                   <w:tab/>
                 </w:r>
@@ -665,6 +695,8 @@
                   <w:rPr>
                     <w:noProof/>
                     <w:webHidden/>
+                    <w:sz w:val="24"/>
+                    <w:szCs w:val="24"/>
                   </w:rPr>
                   <w:fldChar w:fldCharType="begin"/>
                 </w:r>
@@ -672,19 +704,25 @@
                   <w:rPr>
                     <w:noProof/>
                     <w:webHidden/>
-                  </w:rPr>
-                  <w:instrText xml:space="preserve"> PAGEREF _Toc116064950 \h </w:instrText>
-                </w:r>
-                <w:r>
-                  <w:rPr>
-                    <w:noProof/>
-                    <w:webHidden/>
-                  </w:rPr>
-                </w:r>
-                <w:r>
-                  <w:rPr>
-                    <w:noProof/>
-                    <w:webHidden/>
+                    <w:sz w:val="24"/>
+                    <w:szCs w:val="24"/>
+                  </w:rPr>
+                  <w:instrText xml:space="preserve"> PAGEREF _Toc116228463 \h </w:instrText>
+                </w:r>
+                <w:r>
+                  <w:rPr>
+                    <w:noProof/>
+                    <w:webHidden/>
+                    <w:sz w:val="24"/>
+                    <w:szCs w:val="24"/>
+                  </w:rPr>
+                </w:r>
+                <w:r>
+                  <w:rPr>
+                    <w:noProof/>
+                    <w:webHidden/>
+                    <w:sz w:val="24"/>
+                    <w:szCs w:val="24"/>
                   </w:rPr>
                   <w:fldChar w:fldCharType="separate"/>
                 </w:r>
@@ -692,6 +730,8 @@
                   <w:rPr>
                     <w:noProof/>
                     <w:webHidden/>
+                    <w:sz w:val="24"/>
+                    <w:szCs w:val="24"/>
                   </w:rPr>
                   <w:t>2</w:t>
                 </w:r>
@@ -699,6 +739,8 @@
                   <w:rPr>
                     <w:noProof/>
                     <w:webHidden/>
+                    <w:sz w:val="24"/>
+                    <w:szCs w:val="24"/>
                   </w:rPr>
                   <w:fldChar w:fldCharType="end"/>
                 </w:r>
@@ -713,15 +755,19 @@
                 <w:rPr>
                   <w:rFonts w:eastAsiaTheme="minorEastAsia"/>
                   <w:noProof/>
+                  <w:sz w:val="24"/>
+                  <w:szCs w:val="24"/>
                 </w:rPr>
               </w:pPr>
-              <w:hyperlink w:anchor="_Toc116064951" w:history="1">
+              <w:hyperlink w:anchor="_Toc116228464" w:history="1">
                 <w:r>
                   <w:rPr>
                     <w:rStyle w:val="Hyperlink"/>
                     <w:b/>
                     <w:bCs/>
                     <w:noProof/>
+                    <w:sz w:val="24"/>
+                    <w:szCs w:val="24"/>
                   </w:rPr>
                   <w:t>Why should you secure your web application?</w:t>
                 </w:r>
@@ -729,6 +775,8 @@
                   <w:rPr>
                     <w:noProof/>
                     <w:webHidden/>
+                    <w:sz w:val="24"/>
+                    <w:szCs w:val="24"/>
                   </w:rPr>
                   <w:tab/>
                 </w:r>
@@ -736,6 +784,8 @@
                   <w:rPr>
                     <w:noProof/>
                     <w:webHidden/>
+                    <w:sz w:val="24"/>
+                    <w:szCs w:val="24"/>
                   </w:rPr>
                   <w:fldChar w:fldCharType="begin"/>
                 </w:r>
@@ -743,19 +793,25 @@
                   <w:rPr>
                     <w:noProof/>
                     <w:webHidden/>
-                  </w:rPr>
-                  <w:instrText xml:space="preserve"> PAGEREF _Toc116064951 \h </w:instrText>
-                </w:r>
-                <w:r>
-                  <w:rPr>
-                    <w:noProof/>
-                    <w:webHidden/>
-                  </w:rPr>
-                </w:r>
-                <w:r>
-                  <w:rPr>
-                    <w:noProof/>
-                    <w:webHidden/>
+                    <w:sz w:val="24"/>
+                    <w:szCs w:val="24"/>
+                  </w:rPr>
+                  <w:instrText xml:space="preserve"> PAGEREF _Toc116228464 \h </w:instrText>
+                </w:r>
+                <w:r>
+                  <w:rPr>
+                    <w:noProof/>
+                    <w:webHidden/>
+                    <w:sz w:val="24"/>
+                    <w:szCs w:val="24"/>
+                  </w:rPr>
+                </w:r>
+                <w:r>
+                  <w:rPr>
+                    <w:noProof/>
+                    <w:webHidden/>
+                    <w:sz w:val="24"/>
+                    <w:szCs w:val="24"/>
                   </w:rPr>
                   <w:fldChar w:fldCharType="separate"/>
                 </w:r>
@@ -763,6 +819,8 @@
                   <w:rPr>
                     <w:noProof/>
                     <w:webHidden/>
+                    <w:sz w:val="24"/>
+                    <w:szCs w:val="24"/>
                   </w:rPr>
                   <w:t>3</w:t>
                 </w:r>
@@ -770,6 +828,8 @@
                   <w:rPr>
                     <w:noProof/>
                     <w:webHidden/>
+                    <w:sz w:val="24"/>
+                    <w:szCs w:val="24"/>
                   </w:rPr>
                   <w:fldChar w:fldCharType="end"/>
                 </w:r>
@@ -784,15 +844,19 @@
                 <w:rPr>
                   <w:rFonts w:eastAsiaTheme="minorEastAsia"/>
                   <w:noProof/>
+                  <w:sz w:val="24"/>
+                  <w:szCs w:val="24"/>
                 </w:rPr>
               </w:pPr>
-              <w:hyperlink w:anchor="_Toc116064952" w:history="1">
+              <w:hyperlink w:anchor="_Toc116228465" w:history="1">
                 <w:r>
                   <w:rPr>
                     <w:rStyle w:val="Hyperlink"/>
                     <w:b/>
                     <w:bCs/>
                     <w:noProof/>
+                    <w:sz w:val="24"/>
+                    <w:szCs w:val="24"/>
                   </w:rPr>
                   <w:t>How does implementing authentication help secure your application?</w:t>
                 </w:r>
@@ -800,6 +864,8 @@
                   <w:rPr>
                     <w:noProof/>
                     <w:webHidden/>
+                    <w:sz w:val="24"/>
+                    <w:szCs w:val="24"/>
                   </w:rPr>
                   <w:tab/>
                 </w:r>
@@ -807,6 +873,8 @@
                   <w:rPr>
                     <w:noProof/>
                     <w:webHidden/>
+                    <w:sz w:val="24"/>
+                    <w:szCs w:val="24"/>
                   </w:rPr>
                   <w:fldChar w:fldCharType="begin"/>
                 </w:r>
@@ -814,19 +882,25 @@
                   <w:rPr>
                     <w:noProof/>
                     <w:webHidden/>
-                  </w:rPr>
-                  <w:instrText xml:space="preserve"> PAGEREF _Toc116064952 \h </w:instrText>
-                </w:r>
-                <w:r>
-                  <w:rPr>
-                    <w:noProof/>
-                    <w:webHidden/>
-                  </w:rPr>
-                </w:r>
-                <w:r>
-                  <w:rPr>
-                    <w:noProof/>
-                    <w:webHidden/>
+                    <w:sz w:val="24"/>
+                    <w:szCs w:val="24"/>
+                  </w:rPr>
+                  <w:instrText xml:space="preserve"> PAGEREF _Toc116228465 \h </w:instrText>
+                </w:r>
+                <w:r>
+                  <w:rPr>
+                    <w:noProof/>
+                    <w:webHidden/>
+                    <w:sz w:val="24"/>
+                    <w:szCs w:val="24"/>
+                  </w:rPr>
+                </w:r>
+                <w:r>
+                  <w:rPr>
+                    <w:noProof/>
+                    <w:webHidden/>
+                    <w:sz w:val="24"/>
+                    <w:szCs w:val="24"/>
                   </w:rPr>
                   <w:fldChar w:fldCharType="separate"/>
                 </w:r>
@@ -834,6 +908,8 @@
                   <w:rPr>
                     <w:noProof/>
                     <w:webHidden/>
+                    <w:sz w:val="24"/>
+                    <w:szCs w:val="24"/>
                   </w:rPr>
                   <w:t>3</w:t>
                 </w:r>
@@ -841,6 +917,8 @@
                   <w:rPr>
                     <w:noProof/>
                     <w:webHidden/>
+                    <w:sz w:val="24"/>
+                    <w:szCs w:val="24"/>
                   </w:rPr>
                   <w:fldChar w:fldCharType="end"/>
                 </w:r>
@@ -855,22 +933,28 @@
                 <w:rPr>
                   <w:rFonts w:eastAsiaTheme="minorEastAsia"/>
                   <w:noProof/>
+                  <w:sz w:val="24"/>
+                  <w:szCs w:val="24"/>
                 </w:rPr>
               </w:pPr>
-              <w:hyperlink w:anchor="_Toc116064953" w:history="1">
+              <w:hyperlink w:anchor="_Toc116228466" w:history="1">
                 <w:r>
                   <w:rPr>
                     <w:rStyle w:val="Hyperlink"/>
                     <w:b/>
                     <w:bCs/>
                     <w:noProof/>
-                  </w:rPr>
-                  <w:t>How does the JWT technology work?</w:t>
-                </w:r>
-                <w:r>
-                  <w:rPr>
-                    <w:noProof/>
-                    <w:webHidden/>
+                    <w:sz w:val="24"/>
+                    <w:szCs w:val="24"/>
+                  </w:rPr>
+                  <w:t>What is JWT?</w:t>
+                </w:r>
+                <w:r>
+                  <w:rPr>
+                    <w:noProof/>
+                    <w:webHidden/>
+                    <w:sz w:val="24"/>
+                    <w:szCs w:val="24"/>
                   </w:rPr>
                   <w:tab/>
                 </w:r>
@@ -878,6 +962,8 @@
                   <w:rPr>
                     <w:noProof/>
                     <w:webHidden/>
+                    <w:sz w:val="24"/>
+                    <w:szCs w:val="24"/>
                   </w:rPr>
                   <w:fldChar w:fldCharType="begin"/>
                 </w:r>
@@ -885,19 +971,25 @@
                   <w:rPr>
                     <w:noProof/>
                     <w:webHidden/>
-                  </w:rPr>
-                  <w:instrText xml:space="preserve"> PAGEREF _Toc116064953 \h </w:instrText>
-                </w:r>
-                <w:r>
-                  <w:rPr>
-                    <w:noProof/>
-                    <w:webHidden/>
-                  </w:rPr>
-                </w:r>
-                <w:r>
-                  <w:rPr>
-                    <w:noProof/>
-                    <w:webHidden/>
+                    <w:sz w:val="24"/>
+                    <w:szCs w:val="24"/>
+                  </w:rPr>
+                  <w:instrText xml:space="preserve"> PAGEREF _Toc116228466 \h </w:instrText>
+                </w:r>
+                <w:r>
+                  <w:rPr>
+                    <w:noProof/>
+                    <w:webHidden/>
+                    <w:sz w:val="24"/>
+                    <w:szCs w:val="24"/>
+                  </w:rPr>
+                </w:r>
+                <w:r>
+                  <w:rPr>
+                    <w:noProof/>
+                    <w:webHidden/>
+                    <w:sz w:val="24"/>
+                    <w:szCs w:val="24"/>
                   </w:rPr>
                   <w:fldChar w:fldCharType="separate"/>
                 </w:r>
@@ -905,13 +997,17 @@
                   <w:rPr>
                     <w:noProof/>
                     <w:webHidden/>
-                  </w:rPr>
-                  <w:t>3</w:t>
-                </w:r>
-                <w:r>
-                  <w:rPr>
-                    <w:noProof/>
-                    <w:webHidden/>
+                    <w:sz w:val="24"/>
+                    <w:szCs w:val="24"/>
+                  </w:rPr>
+                  <w:t>4</w:t>
+                </w:r>
+                <w:r>
+                  <w:rPr>
+                    <w:noProof/>
+                    <w:webHidden/>
+                    <w:sz w:val="24"/>
+                    <w:szCs w:val="24"/>
                   </w:rPr>
                   <w:fldChar w:fldCharType="end"/>
                 </w:r>
@@ -926,22 +1022,28 @@
                 <w:rPr>
                   <w:rFonts w:eastAsiaTheme="minorEastAsia"/>
                   <w:noProof/>
+                  <w:sz w:val="24"/>
+                  <w:szCs w:val="24"/>
                 </w:rPr>
               </w:pPr>
-              <w:hyperlink w:anchor="_Toc116064954" w:history="1">
+              <w:hyperlink w:anchor="_Toc116228467" w:history="1">
                 <w:r>
                   <w:rPr>
                     <w:rStyle w:val="Hyperlink"/>
                     <w:b/>
                     <w:bCs/>
                     <w:noProof/>
-                  </w:rPr>
-                  <w:t>How to implement the JWT technology correctly so that your web application is secure?</w:t>
-                </w:r>
-                <w:r>
-                  <w:rPr>
-                    <w:noProof/>
-                    <w:webHidden/>
+                    <w:sz w:val="24"/>
+                    <w:szCs w:val="24"/>
+                  </w:rPr>
+                  <w:t>How does the JWT technology work?</w:t>
+                </w:r>
+                <w:r>
+                  <w:rPr>
+                    <w:noProof/>
+                    <w:webHidden/>
+                    <w:sz w:val="24"/>
+                    <w:szCs w:val="24"/>
                   </w:rPr>
                   <w:tab/>
                 </w:r>
@@ -949,6 +1051,8 @@
                   <w:rPr>
                     <w:noProof/>
                     <w:webHidden/>
+                    <w:sz w:val="24"/>
+                    <w:szCs w:val="24"/>
                   </w:rPr>
                   <w:fldChar w:fldCharType="begin"/>
                 </w:r>
@@ -956,19 +1060,25 @@
                   <w:rPr>
                     <w:noProof/>
                     <w:webHidden/>
-                  </w:rPr>
-                  <w:instrText xml:space="preserve"> PAGEREF _Toc116064954 \h </w:instrText>
-                </w:r>
-                <w:r>
-                  <w:rPr>
-                    <w:noProof/>
-                    <w:webHidden/>
-                  </w:rPr>
-                </w:r>
-                <w:r>
-                  <w:rPr>
-                    <w:noProof/>
-                    <w:webHidden/>
+                    <w:sz w:val="24"/>
+                    <w:szCs w:val="24"/>
+                  </w:rPr>
+                  <w:instrText xml:space="preserve"> PAGEREF _Toc116228467 \h </w:instrText>
+                </w:r>
+                <w:r>
+                  <w:rPr>
+                    <w:noProof/>
+                    <w:webHidden/>
+                    <w:sz w:val="24"/>
+                    <w:szCs w:val="24"/>
+                  </w:rPr>
+                </w:r>
+                <w:r>
+                  <w:rPr>
+                    <w:noProof/>
+                    <w:webHidden/>
+                    <w:sz w:val="24"/>
+                    <w:szCs w:val="24"/>
                   </w:rPr>
                   <w:fldChar w:fldCharType="separate"/>
                 </w:r>
@@ -976,13 +1086,17 @@
                   <w:rPr>
                     <w:noProof/>
                     <w:webHidden/>
-                  </w:rPr>
-                  <w:t>3</w:t>
-                </w:r>
-                <w:r>
-                  <w:rPr>
-                    <w:noProof/>
-                    <w:webHidden/>
+                    <w:sz w:val="24"/>
+                    <w:szCs w:val="24"/>
+                  </w:rPr>
+                  <w:t>5</w:t>
+                </w:r>
+                <w:r>
+                  <w:rPr>
+                    <w:noProof/>
+                    <w:webHidden/>
+                    <w:sz w:val="24"/>
+                    <w:szCs w:val="24"/>
                   </w:rPr>
                   <w:fldChar w:fldCharType="end"/>
                 </w:r>
@@ -997,15 +1111,108 @@
                 <w:rPr>
                   <w:rFonts w:eastAsiaTheme="minorEastAsia"/>
                   <w:noProof/>
+                  <w:sz w:val="24"/>
+                  <w:szCs w:val="24"/>
                 </w:rPr>
               </w:pPr>
-              <w:hyperlink w:anchor="_Toc116064955" w:history="1">
+              <w:hyperlink w:anchor="_Toc116228468" w:history="1">
                 <w:r>
                   <w:rPr>
                     <w:rStyle w:val="Hyperlink"/>
                     <w:b/>
                     <w:bCs/>
                     <w:noProof/>
+                    <w:sz w:val="24"/>
+                    <w:szCs w:val="24"/>
+                  </w:rPr>
+                  <w:t>How to implement the JWT technology correctly so that your web application is secure?</w:t>
+                </w:r>
+                <w:r>
+                  <w:rPr>
+                    <w:noProof/>
+                    <w:webHidden/>
+                    <w:sz w:val="24"/>
+                    <w:szCs w:val="24"/>
+                  </w:rPr>
+                  <w:tab/>
+                </w:r>
+                <w:r>
+                  <w:rPr>
+                    <w:noProof/>
+                    <w:webHidden/>
+                    <w:sz w:val="24"/>
+                    <w:szCs w:val="24"/>
+                  </w:rPr>
+                  <w:fldChar w:fldCharType="begin"/>
+                </w:r>
+                <w:r>
+                  <w:rPr>
+                    <w:noProof/>
+                    <w:webHidden/>
+                    <w:sz w:val="24"/>
+                    <w:szCs w:val="24"/>
+                  </w:rPr>
+                  <w:instrText xml:space="preserve"> PAGEREF _Toc116228468 \h </w:instrText>
+                </w:r>
+                <w:r>
+                  <w:rPr>
+                    <w:noProof/>
+                    <w:webHidden/>
+                    <w:sz w:val="24"/>
+                    <w:szCs w:val="24"/>
+                  </w:rPr>
+                </w:r>
+                <w:r>
+                  <w:rPr>
+                    <w:noProof/>
+                    <w:webHidden/>
+                    <w:sz w:val="24"/>
+                    <w:szCs w:val="24"/>
+                  </w:rPr>
+                  <w:fldChar w:fldCharType="separate"/>
+                </w:r>
+                <w:r>
+                  <w:rPr>
+                    <w:noProof/>
+                    <w:webHidden/>
+                    <w:sz w:val="24"/>
+                    <w:szCs w:val="24"/>
+                  </w:rPr>
+                  <w:t>6</w:t>
+                </w:r>
+                <w:r>
+                  <w:rPr>
+                    <w:noProof/>
+                    <w:webHidden/>
+                    <w:sz w:val="24"/>
+                    <w:szCs w:val="24"/>
+                  </w:rPr>
+                  <w:fldChar w:fldCharType="end"/>
+                </w:r>
+              </w:hyperlink>
+            </w:p>
+            <w:p>
+              <w:pPr>
+                <w:pStyle w:val="TOC1"/>
+                <w:tabs>
+                  <w:tab w:val="right" w:leader="dot" w:pos="9350"/>
+                </w:tabs>
+                <w:rPr>
+                  <w:rFonts w:eastAsiaTheme="minorEastAsia"/>
+                  <w:noProof/>
+                  <w:sz w:val="24"/>
+                  <w:szCs w:val="24"/>
+                </w:rPr>
+              </w:pPr>
+              <w:hyperlink w:anchor="_Toc116228469" w:history="1">
+                <w:r>
+                  <w:rPr>
+                    <w:rStyle w:val="Hyperlink"/>
+                    <w:b/>
+                    <w:bCs/>
+                    <w:noProof/>
+                    <w:sz w:val="24"/>
+                    <w:szCs w:val="24"/>
                   </w:rPr>
                   <w:t>Conclusion</w:t>
                 </w:r>
@@ -1013,6 +1220,8 @@
                   <w:rPr>
                     <w:noProof/>
                     <w:webHidden/>
+                    <w:sz w:val="24"/>
+                    <w:szCs w:val="24"/>
                   </w:rPr>
                   <w:tab/>
                 </w:r>
@@ -1020,6 +1229,8 @@
                   <w:rPr>
                     <w:noProof/>
                     <w:webHidden/>
+                    <w:sz w:val="24"/>
+                    <w:szCs w:val="24"/>
                   </w:rPr>
                   <w:fldChar w:fldCharType="begin"/>
                 </w:r>
@@ -1027,19 +1238,25 @@
                   <w:rPr>
                     <w:noProof/>
                     <w:webHidden/>
-                  </w:rPr>
-                  <w:instrText xml:space="preserve"> PAGEREF _Toc116064955 \h </w:instrText>
-                </w:r>
-                <w:r>
-                  <w:rPr>
-                    <w:noProof/>
-                    <w:webHidden/>
-                  </w:rPr>
-                </w:r>
-                <w:r>
-                  <w:rPr>
-                    <w:noProof/>
-                    <w:webHidden/>
+                    <w:sz w:val="24"/>
+                    <w:szCs w:val="24"/>
+                  </w:rPr>
+                  <w:instrText xml:space="preserve"> PAGEREF _Toc116228469 \h </w:instrText>
+                </w:r>
+                <w:r>
+                  <w:rPr>
+                    <w:noProof/>
+                    <w:webHidden/>
+                    <w:sz w:val="24"/>
+                    <w:szCs w:val="24"/>
+                  </w:rPr>
+                </w:r>
+                <w:r>
+                  <w:rPr>
+                    <w:noProof/>
+                    <w:webHidden/>
+                    <w:sz w:val="24"/>
+                    <w:szCs w:val="24"/>
                   </w:rPr>
                   <w:fldChar w:fldCharType="separate"/>
                 </w:r>
@@ -1047,13 +1264,106 @@
                   <w:rPr>
                     <w:noProof/>
                     <w:webHidden/>
-                  </w:rPr>
-                  <w:t>3</w:t>
-                </w:r>
-                <w:r>
-                  <w:rPr>
-                    <w:noProof/>
-                    <w:webHidden/>
+                    <w:sz w:val="24"/>
+                    <w:szCs w:val="24"/>
+                  </w:rPr>
+                  <w:t>6</w:t>
+                </w:r>
+                <w:r>
+                  <w:rPr>
+                    <w:noProof/>
+                    <w:webHidden/>
+                    <w:sz w:val="24"/>
+                    <w:szCs w:val="24"/>
+                  </w:rPr>
+                  <w:fldChar w:fldCharType="end"/>
+                </w:r>
+              </w:hyperlink>
+            </w:p>
+            <w:p>
+              <w:pPr>
+                <w:pStyle w:val="TOC1"/>
+                <w:tabs>
+                  <w:tab w:val="right" w:leader="dot" w:pos="9350"/>
+                </w:tabs>
+                <w:rPr>
+                  <w:rFonts w:eastAsiaTheme="minorEastAsia"/>
+                  <w:noProof/>
+                  <w:sz w:val="24"/>
+                  <w:szCs w:val="24"/>
+                </w:rPr>
+              </w:pPr>
+              <w:hyperlink w:anchor="_Toc116228470" w:history="1">
+                <w:r>
+                  <w:rPr>
+                    <w:rStyle w:val="Hyperlink"/>
+                    <w:b/>
+                    <w:bCs/>
+                    <w:noProof/>
+                    <w:sz w:val="24"/>
+                    <w:szCs w:val="24"/>
+                  </w:rPr>
+                  <w:t>Bibliography</w:t>
+                </w:r>
+                <w:r>
+                  <w:rPr>
+                    <w:noProof/>
+                    <w:webHidden/>
+                    <w:sz w:val="24"/>
+                    <w:szCs w:val="24"/>
+                  </w:rPr>
+                  <w:tab/>
+                </w:r>
+                <w:r>
+                  <w:rPr>
+                    <w:noProof/>
+                    <w:webHidden/>
+                    <w:sz w:val="24"/>
+                    <w:szCs w:val="24"/>
+                  </w:rPr>
+                  <w:fldChar w:fldCharType="begin"/>
+                </w:r>
+                <w:r>
+                  <w:rPr>
+                    <w:noProof/>
+                    <w:webHidden/>
+                    <w:sz w:val="24"/>
+                    <w:szCs w:val="24"/>
+                  </w:rPr>
+                  <w:instrText xml:space="preserve"> PAGEREF _Toc116228470 \h </w:instrText>
+                </w:r>
+                <w:r>
+                  <w:rPr>
+                    <w:noProof/>
+                    <w:webHidden/>
+                    <w:sz w:val="24"/>
+                    <w:szCs w:val="24"/>
+                  </w:rPr>
+                </w:r>
+                <w:r>
+                  <w:rPr>
+                    <w:noProof/>
+                    <w:webHidden/>
+                    <w:sz w:val="24"/>
+                    <w:szCs w:val="24"/>
+                  </w:rPr>
+                  <w:fldChar w:fldCharType="separate"/>
+                </w:r>
+                <w:r>
+                  <w:rPr>
+                    <w:noProof/>
+                    <w:webHidden/>
+                    <w:sz w:val="24"/>
+                    <w:szCs w:val="24"/>
+                  </w:rPr>
+                  <w:t>7</w:t>
+                </w:r>
+                <w:r>
+                  <w:rPr>
+                    <w:noProof/>
+                    <w:webHidden/>
+                    <w:sz w:val="24"/>
+                    <w:szCs w:val="24"/>
                   </w:rPr>
                   <w:fldChar w:fldCharType="end"/>
                 </w:r>
@@ -1091,7 +1401,7 @@
           <w:szCs w:val="36"/>
         </w:rPr>
       </w:pPr>
-      <w:bookmarkStart w:id="0" w:name="_Toc116064949"/>
+      <w:bookmarkStart w:id="0" w:name="_Toc116228462"/>
       <w:r>
         <w:rPr>
           <w:b/>
@@ -1139,7 +1449,7 @@
           <w:szCs w:val="36"/>
         </w:rPr>
       </w:pPr>
-      <w:bookmarkStart w:id="1" w:name="_Toc116064950"/>
+      <w:bookmarkStart w:id="1" w:name="_Toc116228463"/>
       <w:r>
         <w:rPr>
           <w:b/>
@@ -1277,7 +1587,7 @@
           <w:sz w:val="24"/>
           <w:szCs w:val="24"/>
         </w:rPr>
-        <w:t>How does the JWT technology work?</w:t>
+        <w:t>What is JWT?</w:t>
       </w:r>
     </w:p>
     <w:p>
@@ -1297,6 +1607,26 @@
           <w:sz w:val="24"/>
           <w:szCs w:val="24"/>
         </w:rPr>
+        <w:t>How does the JWT technology work?</w:t>
+      </w:r>
+    </w:p>
+    <w:p>
+      <w:pPr>
+        <w:pStyle w:val="ListParagraph"/>
+        <w:numPr>
+          <w:ilvl w:val="0"/>
+          <w:numId w:val="2"/>
+        </w:numPr>
+        <w:rPr>
+          <w:sz w:val="24"/>
+          <w:szCs w:val="24"/>
+        </w:rPr>
+      </w:pPr>
+      <w:r>
+        <w:rPr>
+          <w:sz w:val="24"/>
+          <w:szCs w:val="24"/>
+        </w:rPr>
         <w:t>How to implement the JWT technology correctly so that your web application is secure?</w:t>
       </w:r>
     </w:p>
@@ -1418,7 +1748,7 @@
           <w:szCs w:val="36"/>
         </w:rPr>
       </w:pPr>
-      <w:bookmarkStart w:id="2" w:name="_Toc116064951"/>
+      <w:bookmarkStart w:id="2" w:name="_Toc116228464"/>
       <w:r>
         <w:rPr>
           <w:b/>
@@ -1435,13 +1765,52 @@
     <w:p>
       <w:pPr>
         <w:ind w:firstLine="720"/>
-      </w:pPr>
-      <w:r>
+        <w:rPr>
+          <w:sz w:val="24"/>
+          <w:szCs w:val="24"/>
+        </w:rPr>
+      </w:pPr>
+      <w:r>
+        <w:rPr>
+          <w:sz w:val="24"/>
+          <w:szCs w:val="24"/>
+        </w:rPr>
         <w:t>Every application on the Internet contains huge amount of data about its customers. For instance, social media apps store so much information about the users that are on the servers that if a hacker manages to get its hands on this data there could be fatal consequences for both the users and the company behind the app. The lack of proactive security strategy can lead to spreading and escalation of malware, attacks on other websites, networks, and other IT infrastructures</w:t>
       </w:r>
       <w:r>
+        <w:rPr>
+          <w:sz w:val="24"/>
+          <w:szCs w:val="24"/>
+        </w:rPr>
         <w:t xml:space="preserve">. Moreover, if hacker attack spread from computer to computer, that would make it very difficult to find the origin of this attack. Henceforth, security should be one of the main priorities when making a web application. </w:t>
       </w:r>
+    </w:p>
+    <w:p>
+      <w:pPr>
+        <w:ind w:firstLine="720"/>
+        <w:rPr>
+          <w:sz w:val="24"/>
+          <w:szCs w:val="24"/>
+        </w:rPr>
+      </w:pPr>
+    </w:p>
+    <w:p>
+      <w:pPr>
+        <w:ind w:firstLine="720"/>
+        <w:rPr>
+          <w:sz w:val="24"/>
+          <w:szCs w:val="24"/>
+        </w:rPr>
+      </w:pPr>
+    </w:p>
+    <w:p>
+      <w:pPr>
+        <w:ind w:firstLine="720"/>
+        <w:rPr>
+          <w:sz w:val="24"/>
+          <w:szCs w:val="24"/>
+        </w:rPr>
+      </w:pPr>
     </w:p>
     <w:p>
       <w:pPr>
@@ -1459,7 +1828,7 @@
           <w:szCs w:val="36"/>
         </w:rPr>
       </w:pPr>
-      <w:bookmarkStart w:id="3" w:name="_Toc116064952"/>
+      <w:bookmarkStart w:id="3" w:name="_Toc116228465"/>
       <w:r>
         <w:rPr>
           <w:b/>
@@ -1479,28 +1848,53 @@
     <w:p>
       <w:pPr>
         <w:ind w:firstLine="720"/>
-      </w:pPr>
-      <w:r>
-        <w:t xml:space="preserve">Authentication is part of the web security so the reasons on why you should implement one in your web application interchange with the ones said in the above paragraph. </w:t>
-      </w:r>
-      <w:r>
-        <w:t>If your website authentication process is lacking, you run the risk of unauthorized users gaining access to sensitive user information</w:t>
-      </w:r>
-      <w:r>
-        <w:t xml:space="preserve">. </w:t>
-      </w:r>
-      <w:r>
-        <w:t xml:space="preserve">These data breaches can hurt individual users when their personal information is taken, but they can also ruin </w:t>
-      </w:r>
-      <w:r>
-        <w:t xml:space="preserve">YOUR </w:t>
-      </w:r>
-      <w:r>
-        <w:t>company's brand and financial health.</w:t>
-      </w:r>
-      <w:r>
-        <w:t xml:space="preserve"> Therefore, it is of the upmost importance to implement authentication in your web application.</w:t>
-      </w:r>
+        <w:rPr>
+          <w:sz w:val="24"/>
+          <w:szCs w:val="24"/>
+        </w:rPr>
+      </w:pPr>
+      <w:r>
+        <w:rPr>
+          <w:sz w:val="24"/>
+          <w:szCs w:val="24"/>
+        </w:rPr>
+        <w:t>Authentication is part of the web security so the reasons on why you should implement one in your web application interchange with the ones said in the above paragraph. If your website authentication process is lacking, you run the risk of unauthorized users gaining access to sensitive user information. These data breaches can hurt individual users when their personal information is taken, but they can also ruin YOUR company's brand and financial health. Therefore, it is of the upmost importance to implement authentication in your web application.</w:t>
+      </w:r>
+    </w:p>
+    <w:p>
+      <w:pPr>
+        <w:ind w:firstLine="720"/>
+      </w:pPr>
+    </w:p>
+    <w:p>
+      <w:pPr>
+        <w:ind w:firstLine="720"/>
+      </w:pPr>
+    </w:p>
+    <w:p>
+      <w:pPr>
+        <w:ind w:firstLine="720"/>
+      </w:pPr>
+    </w:p>
+    <w:p>
+      <w:pPr>
+        <w:ind w:firstLine="720"/>
+      </w:pPr>
+    </w:p>
+    <w:p>
+      <w:pPr>
+        <w:ind w:firstLine="720"/>
+      </w:pPr>
+    </w:p>
+    <w:p>
+      <w:pPr>
+        <w:ind w:firstLine="720"/>
+      </w:pPr>
+    </w:p>
+    <w:p>
+      <w:pPr>
+        <w:ind w:firstLine="720"/>
+      </w:pPr>
     </w:p>
     <w:p>
       <w:pPr>
@@ -1513,7 +1907,7 @@
           <w:szCs w:val="36"/>
         </w:rPr>
       </w:pPr>
-      <w:bookmarkStart w:id="4" w:name="_Toc116064953"/>
+      <w:bookmarkStart w:id="4" w:name="_Toc116228466"/>
       <w:r>
         <w:rPr>
           <w:b/>
@@ -1521,24 +1915,18 @@
           <w:sz w:val="36"/>
           <w:szCs w:val="36"/>
         </w:rPr>
-        <w:t>How does the JWT technology work?</w:t>
-      </w:r>
-      <w:bookmarkEnd w:id="4"/>
-    </w:p>
-    <w:p/>
-    <w:p/>
-    <w:p>
-      <w:pPr>
-        <w:pStyle w:val="Heading1"/>
-        <w:jc w:val="center"/>
+        <w:lastRenderedPageBreak/>
+        <w:t xml:space="preserve">What is </w:t>
+      </w:r>
+      <w:r>
         <w:rPr>
           <w:b/>
           <w:bCs/>
           <w:sz w:val="36"/>
           <w:szCs w:val="36"/>
         </w:rPr>
-      </w:pPr>
-      <w:bookmarkStart w:id="5" w:name="_Toc116064954"/>
+        <w:t>J</w:t>
+      </w:r>
       <w:r>
         <w:rPr>
           <w:b/>
@@ -1546,38 +1934,1310 @@
           <w:sz w:val="36"/>
           <w:szCs w:val="36"/>
         </w:rPr>
-        <w:t>How to implement the JWT technology correctly so that your web application is secure?</w:t>
-      </w:r>
-      <w:bookmarkEnd w:id="5"/>
-    </w:p>
-    <w:p>
-      <w:pPr>
-        <w:ind w:firstLine="720"/>
-      </w:pPr>
-    </w:p>
-    <w:p>
-      <w:pPr>
-        <w:pStyle w:val="Heading1"/>
-        <w:jc w:val="center"/>
+        <w:t>WT</w:t>
+      </w:r>
+      <w:r>
         <w:rPr>
           <w:b/>
           <w:bCs/>
           <w:sz w:val="36"/>
           <w:szCs w:val="36"/>
         </w:rPr>
-      </w:pPr>
-      <w:bookmarkStart w:id="6" w:name="_Toc116064955"/>
-      <w:r>
+        <w:t>?</w:t>
+      </w:r>
+      <w:bookmarkEnd w:id="4"/>
+    </w:p>
+    <w:p/>
+    <w:p>
+      <w:pPr>
+        <w:ind w:firstLine="720"/>
+        <w:rPr>
+          <w:sz w:val="24"/>
+          <w:szCs w:val="24"/>
+        </w:rPr>
+      </w:pPr>
+      <w:r>
+        <w:rPr>
+          <w:sz w:val="24"/>
+          <w:szCs w:val="24"/>
+        </w:rPr>
+        <w:t>Firstly, before we explain how it work</w:t>
+      </w:r>
+      <w:r>
+        <w:rPr>
+          <w:sz w:val="24"/>
+          <w:szCs w:val="24"/>
+        </w:rPr>
+        <w:t>s</w:t>
+      </w:r>
+      <w:r>
+        <w:rPr>
+          <w:sz w:val="24"/>
+          <w:szCs w:val="24"/>
+        </w:rPr>
+        <w:t xml:space="preserve">, we must describe what exactly is a JSON Web Token (JWT). JWT is </w:t>
+      </w:r>
+      <w:r>
+        <w:rPr>
+          <w:sz w:val="24"/>
+          <w:szCs w:val="24"/>
+        </w:rPr>
+        <w:t>an open standard (RFC 7519) for securely transmitting information between parties as JSON object.</w:t>
+      </w:r>
+      <w:r>
+        <w:rPr>
+          <w:sz w:val="24"/>
+          <w:szCs w:val="24"/>
+        </w:rPr>
+        <w:t xml:space="preserve"> </w:t>
+      </w:r>
+      <w:r>
+        <w:rPr>
+          <w:sz w:val="24"/>
+          <w:szCs w:val="24"/>
+        </w:rPr>
+        <w:t>In its compact form, JSON Web Tokens consist of three parts separated by dots (.), which are:</w:t>
+      </w:r>
+    </w:p>
+    <w:p>
+      <w:pPr>
+        <w:pStyle w:val="ListParagraph"/>
+        <w:numPr>
+          <w:ilvl w:val="0"/>
+          <w:numId w:val="8"/>
+        </w:numPr>
+        <w:rPr>
+          <w:sz w:val="24"/>
+          <w:szCs w:val="24"/>
+        </w:rPr>
+      </w:pPr>
+      <w:r>
+        <w:rPr>
+          <w:sz w:val="24"/>
+          <w:szCs w:val="24"/>
+        </w:rPr>
+        <w:t>Header</w:t>
+      </w:r>
+    </w:p>
+    <w:p>
+      <w:pPr>
+        <w:pStyle w:val="ListParagraph"/>
+        <w:numPr>
+          <w:ilvl w:val="0"/>
+          <w:numId w:val="8"/>
+        </w:numPr>
+        <w:rPr>
+          <w:sz w:val="24"/>
+          <w:szCs w:val="24"/>
+        </w:rPr>
+      </w:pPr>
+      <w:r>
+        <w:rPr>
+          <w:sz w:val="24"/>
+          <w:szCs w:val="24"/>
+        </w:rPr>
+        <w:t>Payload</w:t>
+      </w:r>
+    </w:p>
+    <w:p>
+      <w:pPr>
+        <w:pStyle w:val="ListParagraph"/>
+        <w:numPr>
+          <w:ilvl w:val="0"/>
+          <w:numId w:val="8"/>
+        </w:numPr>
+        <w:rPr>
+          <w:sz w:val="24"/>
+          <w:szCs w:val="24"/>
+        </w:rPr>
+      </w:pPr>
+      <w:r>
+        <w:rPr>
+          <w:sz w:val="24"/>
+          <w:szCs w:val="24"/>
+        </w:rPr>
+        <w:t>Signature</w:t>
+      </w:r>
+    </w:p>
+    <w:p>
+      <w:pPr>
+        <w:rPr>
+          <w:sz w:val="24"/>
+          <w:szCs w:val="24"/>
+        </w:rPr>
+      </w:pPr>
+      <w:r>
+        <w:rPr>
+          <w:sz w:val="24"/>
+          <w:szCs w:val="24"/>
+        </w:rPr>
+        <w:t>Let's break down the different parts</w:t>
+      </w:r>
+      <w:r>
+        <w:rPr>
+          <w:sz w:val="24"/>
+          <w:szCs w:val="24"/>
+        </w:rPr>
+        <w:t>:</w:t>
+      </w:r>
+    </w:p>
+    <w:p>
+      <w:pPr>
+        <w:rPr>
+          <w:b/>
+          <w:bCs/>
+          <w:sz w:val="28"/>
+          <w:szCs w:val="28"/>
+        </w:rPr>
+      </w:pPr>
+      <w:r>
+        <w:rPr>
+          <w:b/>
+          <w:bCs/>
+          <w:sz w:val="28"/>
+          <w:szCs w:val="28"/>
+        </w:rPr>
+        <w:t>Header</w:t>
+      </w:r>
+    </w:p>
+    <w:p>
+      <w:pPr>
+        <w:rPr>
+          <w:sz w:val="24"/>
+          <w:szCs w:val="24"/>
+        </w:rPr>
+      </w:pPr>
+      <w:r>
+        <w:rPr>
+          <w:sz w:val="24"/>
+          <w:szCs w:val="24"/>
+        </w:rPr>
+        <w:t>The header typically consists of two parts: the type of the token, which is JWT, and the signing algorithm being used, such as HMAC SHA256 or RSA</w:t>
+      </w:r>
+      <w:r>
+        <w:rPr>
+          <w:sz w:val="24"/>
+          <w:szCs w:val="24"/>
+        </w:rPr>
+        <w:t>. For example:</w:t>
+      </w:r>
+    </w:p>
+    <w:p>
+      <w:r>
+        <w:drawing>
+          <wp:inline distT="0" distB="0" distL="0" distR="0" wp14:anchorId="7188E197" wp14:editId="2B435A03">
+            <wp:extent cx="5611008" cy="933580"/>
+            <wp:effectExtent l="0" t="0" r="8890" b="0"/>
+            <wp:docPr id="1" name="Picture 1" descr="Shape&#10;&#10;Description automatically generated"/>
+            <wp:cNvGraphicFramePr>
+              <a:graphicFrameLocks xmlns:a="http://schemas.openxmlformats.org/drawingml/2006/main" noChangeAspect="1"/>
+            </wp:cNvGraphicFramePr>
+            <a:graphic xmlns:a="http://schemas.openxmlformats.org/drawingml/2006/main">
+              <a:graphicData uri="http://schemas.openxmlformats.org/drawingml/2006/picture">
+                <pic:pic xmlns:pic="http://schemas.openxmlformats.org/drawingml/2006/picture">
+                  <pic:nvPicPr>
+                    <pic:cNvPr id="1" name="Picture 1" descr="Shape&#10;&#10;Description automatically generated"/>
+                    <pic:cNvPicPr/>
+                  </pic:nvPicPr>
+                  <pic:blipFill>
+                    <a:blip r:embed="rId7"/>
+                    <a:stretch>
+                      <a:fillRect/>
+                    </a:stretch>
+                  </pic:blipFill>
+                  <pic:spPr>
+                    <a:xfrm>
+                      <a:off x="0" y="0"/>
+                      <a:ext cx="5611008" cy="933580"/>
+                    </a:xfrm>
+                    <a:prstGeom prst="rect">
+                      <a:avLst/>
+                    </a:prstGeom>
+                  </pic:spPr>
+                </pic:pic>
+              </a:graphicData>
+            </a:graphic>
+          </wp:inline>
+        </w:drawing>
+      </w:r>
+    </w:p>
+    <w:p/>
+    <w:p>
+      <w:pPr>
+        <w:rPr>
+          <w:b/>
+          <w:bCs/>
+          <w:sz w:val="28"/>
+          <w:szCs w:val="28"/>
+        </w:rPr>
+      </w:pPr>
+      <w:r>
+        <w:rPr>
+          <w:b/>
+          <w:bCs/>
+          <w:sz w:val="28"/>
+          <w:szCs w:val="28"/>
+        </w:rPr>
+        <w:t>Payload</w:t>
+      </w:r>
+    </w:p>
+    <w:p>
+      <w:pPr>
+        <w:rPr>
+          <w:sz w:val="24"/>
+          <w:szCs w:val="24"/>
+        </w:rPr>
+      </w:pPr>
+      <w:r>
+        <w:rPr>
+          <w:sz w:val="24"/>
+          <w:szCs w:val="24"/>
+        </w:rPr>
+        <w:t>The second part of the token is the payload, which contains the claims. Claims are statements about an entity (typically, the user) and additional data. There are three types of claims:</w:t>
+      </w:r>
+    </w:p>
+    <w:p>
+      <w:pPr>
+        <w:pStyle w:val="ListParagraph"/>
+        <w:numPr>
+          <w:ilvl w:val="0"/>
+          <w:numId w:val="9"/>
+        </w:numPr>
+        <w:rPr>
+          <w:sz w:val="24"/>
+          <w:szCs w:val="24"/>
+        </w:rPr>
+      </w:pPr>
+      <w:r>
+        <w:rPr>
+          <w:sz w:val="24"/>
+          <w:szCs w:val="24"/>
+        </w:rPr>
+        <w:t>Registered claims</w:t>
+      </w:r>
+    </w:p>
+    <w:p>
+      <w:pPr>
+        <w:pStyle w:val="ListParagraph"/>
+        <w:numPr>
+          <w:ilvl w:val="0"/>
+          <w:numId w:val="9"/>
+        </w:numPr>
+        <w:rPr>
+          <w:sz w:val="24"/>
+          <w:szCs w:val="24"/>
+        </w:rPr>
+      </w:pPr>
+      <w:r>
+        <w:rPr>
+          <w:sz w:val="24"/>
+          <w:szCs w:val="24"/>
+        </w:rPr>
+        <w:t>Public claims</w:t>
+      </w:r>
+    </w:p>
+    <w:p>
+      <w:pPr>
+        <w:pStyle w:val="ListParagraph"/>
+        <w:numPr>
+          <w:ilvl w:val="0"/>
+          <w:numId w:val="9"/>
+        </w:numPr>
+        <w:rPr>
+          <w:sz w:val="24"/>
+          <w:szCs w:val="24"/>
+        </w:rPr>
+      </w:pPr>
+      <w:r>
+        <w:rPr>
+          <w:sz w:val="24"/>
+          <w:szCs w:val="24"/>
+        </w:rPr>
+        <w:t>Private claims</w:t>
+      </w:r>
+    </w:p>
+    <w:p>
+      <w:pPr>
+        <w:rPr>
+          <w:sz w:val="24"/>
+          <w:szCs w:val="24"/>
+        </w:rPr>
+      </w:pPr>
+      <w:r>
+        <w:rPr>
+          <w:sz w:val="24"/>
+          <w:szCs w:val="24"/>
+        </w:rPr>
+        <w:t>An example for a payload would be:</w:t>
+      </w:r>
+    </w:p>
+    <w:p>
+      <w:r>
+        <w:drawing>
+          <wp:inline distT="0" distB="0" distL="0" distR="0" wp14:anchorId="629DBA81" wp14:editId="5808D12F">
+            <wp:extent cx="5620534" cy="1124107"/>
+            <wp:effectExtent l="0" t="0" r="0" b="0"/>
+            <wp:docPr id="2" name="Picture 2" descr="Shape&#10;&#10;Description automatically generated"/>
+            <wp:cNvGraphicFramePr>
+              <a:graphicFrameLocks xmlns:a="http://schemas.openxmlformats.org/drawingml/2006/main" noChangeAspect="1"/>
+            </wp:cNvGraphicFramePr>
+            <a:graphic xmlns:a="http://schemas.openxmlformats.org/drawingml/2006/main">
+              <a:graphicData uri="http://schemas.openxmlformats.org/drawingml/2006/picture">
+                <pic:pic xmlns:pic="http://schemas.openxmlformats.org/drawingml/2006/picture">
+                  <pic:nvPicPr>
+                    <pic:cNvPr id="2" name="Picture 2" descr="Shape&#10;&#10;Description automatically generated"/>
+                    <pic:cNvPicPr/>
+                  </pic:nvPicPr>
+                  <pic:blipFill>
+                    <a:blip r:embed="rId8"/>
+                    <a:stretch>
+                      <a:fillRect/>
+                    </a:stretch>
+                  </pic:blipFill>
+                  <pic:spPr>
+                    <a:xfrm>
+                      <a:off x="0" y="0"/>
+                      <a:ext cx="5620534" cy="1124107"/>
+                    </a:xfrm>
+                    <a:prstGeom prst="rect">
+                      <a:avLst/>
+                    </a:prstGeom>
+                  </pic:spPr>
+                </pic:pic>
+              </a:graphicData>
+            </a:graphic>
+          </wp:inline>
+        </w:drawing>
+      </w:r>
+    </w:p>
+    <w:p/>
+    <w:p>
+      <w:pPr>
+        <w:rPr>
+          <w:b/>
+          <w:bCs/>
+          <w:sz w:val="28"/>
+          <w:szCs w:val="28"/>
+        </w:rPr>
+      </w:pPr>
+      <w:r>
+        <w:rPr>
+          <w:b/>
+          <w:bCs/>
+          <w:sz w:val="28"/>
+          <w:szCs w:val="28"/>
+        </w:rPr>
+        <w:lastRenderedPageBreak/>
+        <w:t>Signature</w:t>
+      </w:r>
+    </w:p>
+    <w:p>
+      <w:pPr>
+        <w:rPr>
+          <w:sz w:val="24"/>
+          <w:szCs w:val="24"/>
+        </w:rPr>
+      </w:pPr>
+      <w:r>
+        <w:rPr>
+          <w:sz w:val="24"/>
+          <w:szCs w:val="24"/>
+        </w:rPr>
+        <w:t xml:space="preserve">To create the signature </w:t>
+      </w:r>
+      <w:r>
+        <w:rPr>
+          <w:sz w:val="24"/>
+          <w:szCs w:val="24"/>
+        </w:rPr>
+        <w:t>part,</w:t>
+      </w:r>
+      <w:r>
+        <w:rPr>
+          <w:sz w:val="24"/>
+          <w:szCs w:val="24"/>
+        </w:rPr>
+        <w:t xml:space="preserve"> you </w:t>
+      </w:r>
+      <w:r>
+        <w:rPr>
+          <w:sz w:val="24"/>
+          <w:szCs w:val="24"/>
+        </w:rPr>
+        <w:t>must</w:t>
+      </w:r>
+      <w:r>
+        <w:rPr>
+          <w:sz w:val="24"/>
+          <w:szCs w:val="24"/>
+        </w:rPr>
+        <w:t xml:space="preserve"> take the encoded header, the encoded payload, a secret, the algorithm specified in the header, and sign that.</w:t>
+      </w:r>
+      <w:r>
+        <w:rPr>
+          <w:sz w:val="24"/>
+          <w:szCs w:val="24"/>
+        </w:rPr>
+        <w:t xml:space="preserve"> </w:t>
+      </w:r>
+      <w:r>
+        <w:rPr>
+          <w:sz w:val="24"/>
+          <w:szCs w:val="24"/>
+        </w:rPr>
+        <w:t xml:space="preserve">For </w:t>
+      </w:r>
+      <w:r>
+        <w:rPr>
+          <w:sz w:val="24"/>
+          <w:szCs w:val="24"/>
+        </w:rPr>
+        <w:t>example,</w:t>
+      </w:r>
+      <w:r>
+        <w:rPr>
+          <w:sz w:val="24"/>
+          <w:szCs w:val="24"/>
+        </w:rPr>
+        <w:t xml:space="preserve"> if you want to use the HMAC SHA256 algorithm, the signature will be created in the following way:</w:t>
+      </w:r>
+    </w:p>
+    <w:p>
+      <w:r>
+        <w:drawing>
+          <wp:inline distT="0" distB="0" distL="0" distR="0" wp14:anchorId="48E6EA90" wp14:editId="5DC17CF6">
+            <wp:extent cx="5591955" cy="905001"/>
+            <wp:effectExtent l="0" t="0" r="8890" b="9525"/>
+            <wp:docPr id="3" name="Picture 3" descr="A screenshot of a computer&#10;&#10;Description automatically generated with medium confidence"/>
+            <wp:cNvGraphicFramePr>
+              <a:graphicFrameLocks xmlns:a="http://schemas.openxmlformats.org/drawingml/2006/main" noChangeAspect="1"/>
+            </wp:cNvGraphicFramePr>
+            <a:graphic xmlns:a="http://schemas.openxmlformats.org/drawingml/2006/main">
+              <a:graphicData uri="http://schemas.openxmlformats.org/drawingml/2006/picture">
+                <pic:pic xmlns:pic="http://schemas.openxmlformats.org/drawingml/2006/picture">
+                  <pic:nvPicPr>
+                    <pic:cNvPr id="3" name="Picture 3" descr="A screenshot of a computer&#10;&#10;Description automatically generated with medium confidence"/>
+                    <pic:cNvPicPr/>
+                  </pic:nvPicPr>
+                  <pic:blipFill>
+                    <a:blip r:embed="rId9"/>
+                    <a:stretch>
+                      <a:fillRect/>
+                    </a:stretch>
+                  </pic:blipFill>
+                  <pic:spPr>
+                    <a:xfrm>
+                      <a:off x="0" y="0"/>
+                      <a:ext cx="5591955" cy="905001"/>
+                    </a:xfrm>
+                    <a:prstGeom prst="rect">
+                      <a:avLst/>
+                    </a:prstGeom>
+                  </pic:spPr>
+                </pic:pic>
+              </a:graphicData>
+            </a:graphic>
+          </wp:inline>
+        </w:drawing>
+      </w:r>
+    </w:p>
+    <w:p>
+      <w:pPr>
+        <w:rPr>
+          <w:sz w:val="24"/>
+          <w:szCs w:val="24"/>
+        </w:rPr>
+      </w:pPr>
+      <w:r>
+        <w:rPr>
+          <w:sz w:val="24"/>
+          <w:szCs w:val="24"/>
+        </w:rPr>
+        <w:t>The signature is used to verify the message wasn't changed along the way, and, in the case of tokens signed with a private key, it can also verify that the sender of the JWT is who it says it is.</w:t>
+      </w:r>
+      <w:r>
+        <w:rPr>
+          <w:sz w:val="24"/>
+          <w:szCs w:val="24"/>
+        </w:rPr>
+        <w:t xml:space="preserve"> When you put all the parts together the JWT will look like this:</w:t>
+      </w:r>
+    </w:p>
+    <w:p>
+      <w:pPr>
+        <w:rPr>
+          <w:sz w:val="24"/>
+          <w:szCs w:val="24"/>
+        </w:rPr>
+      </w:pPr>
+    </w:p>
+    <w:p>
+      <w:pPr>
+        <w:jc w:val="center"/>
+      </w:pPr>
+      <w:r>
+        <w:drawing>
+          <wp:inline distT="0" distB="0" distL="0" distR="0" wp14:anchorId="4D417112" wp14:editId="629BACC8">
+            <wp:extent cx="4563112" cy="1362265"/>
+            <wp:effectExtent l="0" t="0" r="8890" b="9525"/>
+            <wp:docPr id="4" name="Picture 4" descr="Graphical user interface, text&#10;&#10;Description automatically generated"/>
+            <wp:cNvGraphicFramePr>
+              <a:graphicFrameLocks xmlns:a="http://schemas.openxmlformats.org/drawingml/2006/main" noChangeAspect="1"/>
+            </wp:cNvGraphicFramePr>
+            <a:graphic xmlns:a="http://schemas.openxmlformats.org/drawingml/2006/main">
+              <a:graphicData uri="http://schemas.openxmlformats.org/drawingml/2006/picture">
+                <pic:pic xmlns:pic="http://schemas.openxmlformats.org/drawingml/2006/picture">
+                  <pic:nvPicPr>
+                    <pic:cNvPr id="4" name="Picture 4" descr="Graphical user interface, text&#10;&#10;Description automatically generated"/>
+                    <pic:cNvPicPr/>
+                  </pic:nvPicPr>
+                  <pic:blipFill>
+                    <a:blip r:embed="rId10"/>
+                    <a:stretch>
+                      <a:fillRect/>
+                    </a:stretch>
+                  </pic:blipFill>
+                  <pic:spPr>
+                    <a:xfrm>
+                      <a:off x="0" y="0"/>
+                      <a:ext cx="4563112" cy="1362265"/>
+                    </a:xfrm>
+                    <a:prstGeom prst="rect">
+                      <a:avLst/>
+                    </a:prstGeom>
+                  </pic:spPr>
+                </pic:pic>
+              </a:graphicData>
+            </a:graphic>
+          </wp:inline>
+        </w:drawing>
+      </w:r>
+    </w:p>
+    <w:p/>
+    <w:p/>
+    <w:p>
+      <w:pPr>
+        <w:pStyle w:val="Heading1"/>
+        <w:jc w:val="center"/>
         <w:rPr>
           <w:b/>
           <w:bCs/>
           <w:sz w:val="36"/>
           <w:szCs w:val="36"/>
         </w:rPr>
+      </w:pPr>
+      <w:bookmarkStart w:id="5" w:name="_Toc116228467"/>
+      <w:r>
+        <w:rPr>
+          <w:b/>
+          <w:bCs/>
+          <w:sz w:val="36"/>
+          <w:szCs w:val="36"/>
+        </w:rPr>
+        <w:t>How does the JWT technology work?</w:t>
+      </w:r>
+      <w:bookmarkEnd w:id="5"/>
+    </w:p>
+    <w:p/>
+    <w:p>
+      <w:pPr>
+        <w:rPr>
+          <w:sz w:val="24"/>
+          <w:szCs w:val="24"/>
+        </w:rPr>
+      </w:pPr>
+      <w:r>
+        <w:rPr>
+          <w:sz w:val="24"/>
+          <w:szCs w:val="24"/>
+        </w:rPr>
+        <w:t>In authentication, when the user successfully logs in using their credentials, a JSON Web Token will be returned.</w:t>
+      </w:r>
+      <w:r>
+        <w:rPr>
+          <w:sz w:val="24"/>
+          <w:szCs w:val="24"/>
+        </w:rPr>
+        <w:t xml:space="preserve"> T</w:t>
+      </w:r>
+      <w:r>
+        <w:rPr>
+          <w:sz w:val="24"/>
+          <w:szCs w:val="24"/>
+        </w:rPr>
+        <w:t>he process of using JSON Web Tokens for authentication can be narrowed to 4 steps:</w:t>
+      </w:r>
+    </w:p>
+    <w:p>
+      <w:pPr>
+        <w:pStyle w:val="ListParagraph"/>
+        <w:numPr>
+          <w:ilvl w:val="0"/>
+          <w:numId w:val="6"/>
+        </w:numPr>
+        <w:rPr>
+          <w:sz w:val="24"/>
+          <w:szCs w:val="24"/>
+        </w:rPr>
+      </w:pPr>
+      <w:r>
+        <w:rPr>
+          <w:sz w:val="24"/>
+          <w:szCs w:val="24"/>
+        </w:rPr>
+        <w:t>User sign-in using username and password</w:t>
+      </w:r>
+      <w:r>
+        <w:rPr>
+          <w:sz w:val="24"/>
+          <w:szCs w:val="24"/>
+        </w:rPr>
+        <w:t>.</w:t>
+      </w:r>
+    </w:p>
+    <w:p>
+      <w:pPr>
+        <w:pStyle w:val="ListParagraph"/>
+        <w:numPr>
+          <w:ilvl w:val="0"/>
+          <w:numId w:val="6"/>
+        </w:numPr>
+        <w:rPr>
+          <w:sz w:val="24"/>
+          <w:szCs w:val="24"/>
+        </w:rPr>
+      </w:pPr>
+      <w:r>
+        <w:rPr>
+          <w:sz w:val="24"/>
+          <w:szCs w:val="24"/>
+        </w:rPr>
+        <w:t xml:space="preserve">Authentication server verifies the credentials and issues a </w:t>
+      </w:r>
+      <w:r>
+        <w:rPr>
+          <w:sz w:val="24"/>
+          <w:szCs w:val="24"/>
+        </w:rPr>
+        <w:t>JWT</w:t>
+      </w:r>
+      <w:r>
+        <w:rPr>
+          <w:sz w:val="24"/>
+          <w:szCs w:val="24"/>
+        </w:rPr>
+        <w:t xml:space="preserve"> signed using either a secret salt or a private key.</w:t>
+      </w:r>
+    </w:p>
+    <w:p>
+      <w:pPr>
+        <w:pStyle w:val="ListParagraph"/>
+        <w:numPr>
+          <w:ilvl w:val="0"/>
+          <w:numId w:val="6"/>
+        </w:numPr>
+        <w:rPr>
+          <w:sz w:val="24"/>
+          <w:szCs w:val="24"/>
+        </w:rPr>
+      </w:pPr>
+      <w:r>
+        <w:rPr>
+          <w:sz w:val="24"/>
+          <w:szCs w:val="24"/>
+        </w:rPr>
+        <w:t>User's Client uses the JWT to access protected resources by passing the JWT in HTTP Authorization header.</w:t>
+      </w:r>
+    </w:p>
+    <w:p>
+      <w:pPr>
+        <w:pStyle w:val="ListParagraph"/>
+        <w:numPr>
+          <w:ilvl w:val="0"/>
+          <w:numId w:val="6"/>
+        </w:numPr>
+        <w:rPr>
+          <w:sz w:val="24"/>
+          <w:szCs w:val="24"/>
+        </w:rPr>
+      </w:pPr>
+      <w:r>
+        <w:rPr>
+          <w:sz w:val="24"/>
+          <w:szCs w:val="24"/>
+        </w:rPr>
+        <w:t>Resource server then verifies the authenticity of the token using the secret salt/ public key.</w:t>
+      </w:r>
+    </w:p>
+    <w:p/>
+    <w:p>
+      <w:pPr>
+        <w:pStyle w:val="Heading1"/>
+        <w:jc w:val="center"/>
+        <w:rPr>
+          <w:b/>
+          <w:bCs/>
+          <w:sz w:val="36"/>
+          <w:szCs w:val="36"/>
+        </w:rPr>
+      </w:pPr>
+      <w:bookmarkStart w:id="6" w:name="_Toc116228468"/>
+      <w:r>
+        <w:rPr>
+          <w:b/>
+          <w:bCs/>
+          <w:sz w:val="36"/>
+          <w:szCs w:val="36"/>
+        </w:rPr>
+        <w:lastRenderedPageBreak/>
+        <w:t>How to implement the JWT technology correctly so that your web application is secure?</w:t>
+      </w:r>
+      <w:bookmarkEnd w:id="6"/>
+    </w:p>
+    <w:p>
+      <w:pPr>
+        <w:ind w:firstLine="720"/>
+      </w:pPr>
+    </w:p>
+    <w:p>
+      <w:pPr>
+        <w:ind w:firstLine="720"/>
+        <w:rPr>
+          <w:sz w:val="24"/>
+          <w:szCs w:val="24"/>
+        </w:rPr>
+      </w:pPr>
+      <w:r>
+        <w:rPr>
+          <w:sz w:val="24"/>
+          <w:szCs w:val="24"/>
+        </w:rPr>
+        <w:t xml:space="preserve">Now that we know what JSON Web Token is and how it works, we will talk how to implement it correctly so that you do not make your web application vulnerable. </w:t>
+      </w:r>
+    </w:p>
+    <w:p>
+      <w:pPr>
+        <w:ind w:firstLine="720"/>
+        <w:rPr>
+          <w:sz w:val="24"/>
+          <w:szCs w:val="24"/>
+        </w:rPr>
+      </w:pPr>
+      <w:r>
+        <w:rPr>
+          <w:sz w:val="24"/>
+          <w:szCs w:val="24"/>
+        </w:rPr>
+        <w:t>Firstly, since tokens are credentials, great</w:t>
+      </w:r>
+      <w:r>
+        <w:rPr>
+          <w:sz w:val="24"/>
+          <w:szCs w:val="24"/>
+        </w:rPr>
+        <w:t xml:space="preserve"> care must be taken to prevent security issues. </w:t>
+      </w:r>
+      <w:r>
+        <w:rPr>
+          <w:sz w:val="24"/>
+          <w:szCs w:val="24"/>
+        </w:rPr>
+        <w:t>Moreover,</w:t>
+      </w:r>
+      <w:r>
+        <w:rPr>
+          <w:sz w:val="24"/>
+          <w:szCs w:val="24"/>
+        </w:rPr>
+        <w:t xml:space="preserve"> tokens </w:t>
+      </w:r>
+      <w:r>
+        <w:rPr>
+          <w:sz w:val="24"/>
+          <w:szCs w:val="24"/>
+        </w:rPr>
+        <w:t xml:space="preserve">should not be kept </w:t>
+      </w:r>
+      <w:r>
+        <w:rPr>
+          <w:sz w:val="24"/>
+          <w:szCs w:val="24"/>
+        </w:rPr>
+        <w:t>longer than required.</w:t>
+      </w:r>
+      <w:r>
+        <w:rPr>
+          <w:sz w:val="24"/>
+          <w:szCs w:val="24"/>
+        </w:rPr>
+        <w:t xml:space="preserve"> </w:t>
+      </w:r>
+    </w:p>
+    <w:p>
+      <w:pPr>
+        <w:ind w:firstLine="720"/>
+        <w:rPr>
+          <w:sz w:val="24"/>
+          <w:szCs w:val="24"/>
+        </w:rPr>
+      </w:pPr>
+      <w:r>
+        <w:rPr>
+          <w:sz w:val="24"/>
+          <w:szCs w:val="24"/>
+        </w:rPr>
+        <w:t xml:space="preserve">Secondly, JWT needs to be stored in a safe place inside the user’s browser. </w:t>
+      </w:r>
+      <w:r>
+        <w:rPr>
+          <w:sz w:val="24"/>
+          <w:szCs w:val="24"/>
+        </w:rPr>
+        <w:t xml:space="preserve">If </w:t>
+      </w:r>
+      <w:r>
+        <w:rPr>
+          <w:sz w:val="24"/>
+          <w:szCs w:val="24"/>
+        </w:rPr>
+        <w:t xml:space="preserve">the token is stored </w:t>
+      </w:r>
+      <w:r>
+        <w:rPr>
+          <w:sz w:val="24"/>
+          <w:szCs w:val="24"/>
+        </w:rPr>
+        <w:t>inside localStorage, it’s accessible by any script inside your page</w:t>
+      </w:r>
+      <w:r>
+        <w:rPr>
+          <w:sz w:val="24"/>
+          <w:szCs w:val="24"/>
+        </w:rPr>
+        <w:t xml:space="preserve"> and t</w:t>
+      </w:r>
+      <w:r>
+        <w:rPr>
+          <w:sz w:val="24"/>
+          <w:szCs w:val="24"/>
+        </w:rPr>
+        <w:t>his is as bad as it sounds; an XSS attack could give an external attacker access to the token.</w:t>
+      </w:r>
+      <w:r>
+        <w:rPr>
+          <w:sz w:val="24"/>
+          <w:szCs w:val="24"/>
+        </w:rPr>
+        <w:t xml:space="preserve"> In order to keep the token save, they should be stored </w:t>
+      </w:r>
+      <w:r>
+        <w:rPr>
+          <w:sz w:val="24"/>
+          <w:szCs w:val="24"/>
+        </w:rPr>
+        <w:t>inside an httpOnly cookie. This is a special kind of cookie that’s only sent in HTTP requests to the server. It’s never accessible (both for reading or writing) from JavaScript running in the browser.</w:t>
+      </w:r>
+    </w:p>
+    <w:p>
+      <w:pPr>
+        <w:ind w:firstLine="720"/>
+        <w:rPr>
+          <w:sz w:val="24"/>
+          <w:szCs w:val="24"/>
+        </w:rPr>
+      </w:pPr>
+      <w:r>
+        <w:rPr>
+          <w:sz w:val="24"/>
+          <w:szCs w:val="24"/>
+        </w:rPr>
+        <w:t xml:space="preserve">Finally, when implementing JWT you should always have this in mind, in order to make the application as secure as possible. </w:t>
+      </w:r>
+    </w:p>
+    <w:p>
+      <w:pPr>
+        <w:ind w:firstLine="720"/>
+        <w:rPr>
+          <w:sz w:val="24"/>
+          <w:szCs w:val="24"/>
+        </w:rPr>
+      </w:pPr>
+    </w:p>
+    <w:p>
+      <w:pPr>
+        <w:ind w:firstLine="720"/>
+        <w:rPr>
+          <w:sz w:val="24"/>
+          <w:szCs w:val="24"/>
+        </w:rPr>
+      </w:pPr>
+    </w:p>
+    <w:p>
+      <w:pPr>
+        <w:ind w:firstLine="720"/>
+        <w:rPr>
+          <w:sz w:val="24"/>
+          <w:szCs w:val="24"/>
+        </w:rPr>
+      </w:pPr>
+    </w:p>
+    <w:p>
+      <w:pPr>
+        <w:ind w:firstLine="720"/>
+        <w:rPr>
+          <w:sz w:val="24"/>
+          <w:szCs w:val="24"/>
+        </w:rPr>
+      </w:pPr>
+    </w:p>
+    <w:p>
+      <w:pPr>
+        <w:ind w:firstLine="720"/>
+        <w:rPr>
+          <w:sz w:val="24"/>
+          <w:szCs w:val="24"/>
+        </w:rPr>
+      </w:pPr>
+    </w:p>
+    <w:p>
+      <w:pPr>
+        <w:pStyle w:val="Heading1"/>
+        <w:jc w:val="center"/>
+        <w:rPr>
+          <w:b/>
+          <w:bCs/>
+          <w:sz w:val="36"/>
+          <w:szCs w:val="36"/>
+        </w:rPr>
+      </w:pPr>
+      <w:bookmarkStart w:id="7" w:name="_Toc116228469"/>
+      <w:r>
+        <w:rPr>
+          <w:b/>
+          <w:bCs/>
+          <w:sz w:val="36"/>
+          <w:szCs w:val="36"/>
+        </w:rPr>
         <w:t>Conclusion</w:t>
       </w:r>
-      <w:bookmarkEnd w:id="6"/>
-    </w:p>
+      <w:bookmarkEnd w:id="7"/>
+    </w:p>
+    <w:p/>
+    <w:p>
+      <w:pPr>
+        <w:ind w:firstLine="720"/>
+        <w:rPr>
+          <w:sz w:val="24"/>
+          <w:szCs w:val="24"/>
+        </w:rPr>
+      </w:pPr>
+      <w:r>
+        <w:rPr>
+          <w:sz w:val="24"/>
+          <w:szCs w:val="24"/>
+        </w:rPr>
+        <w:t xml:space="preserve">Securing a web application is very important not only for the users of the application, but for the people behind this software as well. That is why developers should always adopt proactive security strategy. </w:t>
+      </w:r>
+      <w:r>
+        <w:rPr>
+          <w:sz w:val="24"/>
+          <w:szCs w:val="24"/>
+        </w:rPr>
+        <w:t>O</w:t>
+      </w:r>
+      <w:r>
+        <w:rPr>
+          <w:sz w:val="24"/>
+          <w:szCs w:val="24"/>
+        </w:rPr>
+        <w:t xml:space="preserve">ne way of achieving this strategy is by using JWT technology. </w:t>
+      </w:r>
+      <w:r>
+        <w:rPr>
+          <w:sz w:val="24"/>
+          <w:szCs w:val="24"/>
+        </w:rPr>
+        <w:t xml:space="preserve">Moreover, JWT makes it so that it is not rocket science to implement this correctly and it offers great security. This makes this technology so trusted and the go-to, when it comes to web security, for </w:t>
+      </w:r>
+      <w:r>
+        <w:rPr>
+          <w:sz w:val="24"/>
+          <w:szCs w:val="24"/>
+        </w:rPr>
+        <w:t>many</w:t>
+      </w:r>
+      <w:r>
+        <w:rPr>
+          <w:sz w:val="24"/>
+          <w:szCs w:val="24"/>
+        </w:rPr>
+        <w:t xml:space="preserve"> developers.</w:t>
+      </w:r>
+    </w:p>
+    <w:p/>
+    <w:p/>
+    <w:p/>
+    <w:p/>
+    <w:bookmarkStart w:id="8" w:name="_Toc116228470" w:displacedByCustomXml="next"/>
+    <w:sdt>
+      <w:sdtPr>
+        <w:id w:val="-246268086"/>
+        <w:docPartObj>
+          <w:docPartGallery w:val="Bibliographies"/>
+          <w:docPartUnique/>
+        </w:docPartObj>
+      </w:sdtPr>
+      <w:sdtEndPr>
+        <w:rPr>
+          <w:rFonts w:asciiTheme="minorHAnsi" w:eastAsiaTheme="minorHAnsi" w:hAnsiTheme="minorHAnsi" w:cstheme="minorBidi"/>
+          <w:color w:val="auto"/>
+          <w:sz w:val="22"/>
+          <w:szCs w:val="22"/>
+        </w:rPr>
+      </w:sdtEndPr>
+      <w:sdtContent>
+        <w:p>
+          <w:pPr>
+            <w:pStyle w:val="Heading1"/>
+            <w:jc w:val="center"/>
+            <w:rPr>
+              <w:b/>
+              <w:bCs/>
+              <w:sz w:val="36"/>
+              <w:szCs w:val="36"/>
+            </w:rPr>
+          </w:pPr>
+          <w:r>
+            <w:rPr>
+              <w:b/>
+              <w:bCs/>
+              <w:sz w:val="36"/>
+              <w:szCs w:val="36"/>
+            </w:rPr>
+            <w:t>Bibliography</w:t>
+          </w:r>
+          <w:bookmarkEnd w:id="8"/>
+        </w:p>
+        <w:p/>
+        <w:sdt>
+          <w:sdtPr>
+            <w:id w:val="111145805"/>
+            <w:bibliography/>
+          </w:sdtPr>
+          <w:sdtContent>
+            <w:p>
+              <w:pPr>
+                <w:pStyle w:val="Bibliography"/>
+                <w:ind w:left="720" w:hanging="720"/>
+                <w:rPr>
+                  <w:noProof/>
+                </w:rPr>
+              </w:pPr>
+              <w:r>
+                <w:fldChar w:fldCharType="begin"/>
+              </w:r>
+              <w:r>
+                <w:instrText xml:space="preserve"> BIBLIOGRAPHY </w:instrText>
+              </w:r>
+              <w:r>
+                <w:fldChar w:fldCharType="separate"/>
+              </w:r>
+              <w:r>
+                <w:rPr>
+                  <w:noProof/>
+                </w:rPr>
+                <w:t xml:space="preserve">Copes, F. (2021, June 17). </w:t>
+              </w:r>
+              <w:r>
+                <w:rPr>
+                  <w:i/>
+                  <w:iCs/>
+                  <w:noProof/>
+                </w:rPr>
+                <w:t>JWT authentication: Best practices and when to use it.</w:t>
+              </w:r>
+              <w:r>
+                <w:rPr>
+                  <w:noProof/>
+                </w:rPr>
+                <w:t xml:space="preserve"> Retrieved from blog.logrocket.com:</w:t>
+              </w:r>
+              <w:hyperlink r:id="rId11" w:history="1">
+                <w:r>
+                  <w:rPr>
+                    <w:rStyle w:val="Hyperlink"/>
+                    <w:noProof/>
+                  </w:rPr>
+                  <w:t xml:space="preserve"> https://blog.logrocket.com/jwt-authentication-best-practices/</w:t>
+                </w:r>
+              </w:hyperlink>
+            </w:p>
+            <w:p>
+              <w:pPr>
+                <w:pStyle w:val="Bibliography"/>
+                <w:ind w:left="720" w:hanging="720"/>
+                <w:rPr>
+                  <w:noProof/>
+                </w:rPr>
+              </w:pPr>
+              <w:r>
+                <w:rPr>
+                  <w:noProof/>
+                </w:rPr>
+                <w:t xml:space="preserve">CWatch. (2021, December 2). </w:t>
+              </w:r>
+              <w:r>
+                <w:rPr>
+                  <w:i/>
+                  <w:iCs/>
+                  <w:noProof/>
+                </w:rPr>
+                <w:t>Secure Website: Why is Website Security Important?</w:t>
+              </w:r>
+              <w:r>
+                <w:rPr>
+                  <w:noProof/>
+                </w:rPr>
+                <w:t xml:space="preserve"> Retrieved from cWatch.com: </w:t>
+              </w:r>
+              <w:hyperlink r:id="rId12" w:history="1">
+                <w:r>
+                  <w:rPr>
+                    <w:rStyle w:val="Hyperlink"/>
+                    <w:noProof/>
+                  </w:rPr>
+                  <w:t>https://cwatch.comodo.com/blog/website-security/why-is-website-security-important/</w:t>
+                </w:r>
+              </w:hyperlink>
+            </w:p>
+            <w:p>
+              <w:pPr>
+                <w:pStyle w:val="Bibliography"/>
+                <w:ind w:left="720" w:hanging="720"/>
+                <w:rPr>
+                  <w:noProof/>
+                </w:rPr>
+              </w:pPr>
+              <w:r>
+                <w:rPr>
+                  <w:noProof/>
+                </w:rPr>
+                <w:t xml:space="preserve">JWT. (n.d.). </w:t>
+              </w:r>
+              <w:r>
+                <w:rPr>
+                  <w:i/>
+                  <w:iCs/>
+                  <w:noProof/>
+                </w:rPr>
+                <w:t>Introduction to JSON Web Tokens.</w:t>
+              </w:r>
+              <w:r>
+                <w:rPr>
+                  <w:noProof/>
+                </w:rPr>
+                <w:t xml:space="preserve"> Retrieved from jwt.io: </w:t>
+              </w:r>
+              <w:hyperlink r:id="rId13" w:history="1">
+                <w:r>
+                  <w:rPr>
+                    <w:rStyle w:val="Hyperlink"/>
+                    <w:noProof/>
+                  </w:rPr>
+                  <w:t>https://jwt.io/introduction#:~:text=JSON%20Web%20Token%20(JWT)%20is,because%20it%20is%20digitally%20signed.</w:t>
+                </w:r>
+              </w:hyperlink>
+            </w:p>
+            <w:p>
+              <w:pPr>
+                <w:pStyle w:val="Bibliography"/>
+                <w:ind w:left="720" w:hanging="720"/>
+                <w:rPr>
+                  <w:noProof/>
+                </w:rPr>
+              </w:pPr>
+              <w:r>
+                <w:rPr>
+                  <w:noProof/>
+                </w:rPr>
+                <w:t xml:space="preserve">Kumar, S. (2022, April 25). </w:t>
+              </w:r>
+              <w:r>
+                <w:rPr>
+                  <w:i/>
+                  <w:iCs/>
+                  <w:noProof/>
+                </w:rPr>
+                <w:t>How JWT (JSON Web Token) authentication works?</w:t>
+              </w:r>
+              <w:r>
+                <w:rPr>
+                  <w:noProof/>
+                </w:rPr>
+                <w:t xml:space="preserve"> Retrieved from DEV.com: </w:t>
+              </w:r>
+              <w:hyperlink r:id="rId14" w:history="1">
+                <w:r>
+                  <w:rPr>
+                    <w:rStyle w:val="Hyperlink"/>
+                    <w:noProof/>
+                  </w:rPr>
+                  <w:t>https://dev.to/kcdchennai/how-jwt-json-web-token-authentication-works-21e7#:~:text=Authentication%20server%20verifies%20the%20credentials,the%20secret%20salt%2F%20public%20key.</w:t>
+                </w:r>
+              </w:hyperlink>
+            </w:p>
+            <w:p>
+              <w:pPr>
+                <w:pStyle w:val="Bibliography"/>
+                <w:ind w:left="720" w:hanging="720"/>
+                <w:rPr>
+                  <w:noProof/>
+                </w:rPr>
+              </w:pPr>
+              <w:r>
+                <w:rPr>
+                  <w:noProof/>
+                </w:rPr>
+                <w:t xml:space="preserve">Swoopnow. (2020, July 8). </w:t>
+              </w:r>
+              <w:r>
+                <w:rPr>
+                  <w:i/>
+                  <w:iCs/>
+                  <w:noProof/>
+                </w:rPr>
+                <w:t>Website Authentication: The Complete Guide with FAQs.</w:t>
+              </w:r>
+              <w:r>
+                <w:rPr>
+                  <w:noProof/>
+                </w:rPr>
+                <w:t xml:space="preserve"> Retrieved from swoopnow.com: </w:t>
+              </w:r>
+              <w:hyperlink r:id="rId15" w:history="1">
+                <w:r>
+                  <w:rPr>
+                    <w:rStyle w:val="Hyperlink"/>
+                    <w:noProof/>
+                  </w:rPr>
+                  <w:t>https://swoopnow.com/website-authentication/</w:t>
+                </w:r>
+              </w:hyperlink>
+            </w:p>
+            <w:p>
+              <w:r>
+                <w:rPr>
+                  <w:b/>
+                  <w:bCs/>
+                  <w:noProof/>
+                </w:rPr>
+                <w:fldChar w:fldCharType="end"/>
+              </w:r>
+            </w:p>
+          </w:sdtContent>
+        </w:sdt>
+      </w:sdtContent>
+    </w:sdt>
     <w:sectPr>
       <w:pgSz w:w="12240" w:h="15840"/>
       <w:pgMar w:top="1440" w:right="1440" w:bottom="1440" w:left="1440" w:header="708" w:footer="708" w:gutter="0"/>
@@ -1851,6 +3511,92 @@
     </w:lvl>
   </w:abstractNum>
   <w:abstractNum w:abstractNumId="3" w15:restartNumberingAfterBreak="0">
+    <w:nsid w:val="273F46B5"/>
+    <w:multiLevelType w:val="hybridMultilevel"/>
+    <w:tmpl w:val="9BB039AE"/>
+    <w:lvl w:ilvl="0" w:tplc="0409000F">
+      <w:start w:val="1"/>
+      <w:numFmt w:val="decimal"/>
+      <w:lvlText w:val="%1."/>
+      <w:lvlJc w:val="left"/>
+      <w:pPr>
+        <w:ind w:left="720" w:hanging="360"/>
+      </w:pPr>
+    </w:lvl>
+    <w:lvl w:ilvl="1" w:tplc="04090019" w:tentative="1">
+      <w:start w:val="1"/>
+      <w:numFmt w:val="lowerLetter"/>
+      <w:lvlText w:val="%2."/>
+      <w:lvlJc w:val="left"/>
+      <w:pPr>
+        <w:ind w:left="1440" w:hanging="360"/>
+      </w:pPr>
+    </w:lvl>
+    <w:lvl w:ilvl="2" w:tplc="0409001B" w:tentative="1">
+      <w:start w:val="1"/>
+      <w:numFmt w:val="lowerRoman"/>
+      <w:lvlText w:val="%3."/>
+      <w:lvlJc w:val="right"/>
+      <w:pPr>
+        <w:ind w:left="2160" w:hanging="180"/>
+      </w:pPr>
+    </w:lvl>
+    <w:lvl w:ilvl="3" w:tplc="0409000F" w:tentative="1">
+      <w:start w:val="1"/>
+      <w:numFmt w:val="decimal"/>
+      <w:lvlText w:val="%4."/>
+      <w:lvlJc w:val="left"/>
+      <w:pPr>
+        <w:ind w:left="2880" w:hanging="360"/>
+      </w:pPr>
+    </w:lvl>
+    <w:lvl w:ilvl="4" w:tplc="04090019" w:tentative="1">
+      <w:start w:val="1"/>
+      <w:numFmt w:val="lowerLetter"/>
+      <w:lvlText w:val="%5."/>
+      <w:lvlJc w:val="left"/>
+      <w:pPr>
+        <w:ind w:left="3600" w:hanging="360"/>
+      </w:pPr>
+    </w:lvl>
+    <w:lvl w:ilvl="5" w:tplc="0409001B" w:tentative="1">
+      <w:start w:val="1"/>
+      <w:numFmt w:val="lowerRoman"/>
+      <w:lvlText w:val="%6."/>
+      <w:lvlJc w:val="right"/>
+      <w:pPr>
+        <w:ind w:left="4320" w:hanging="180"/>
+      </w:pPr>
+    </w:lvl>
+    <w:lvl w:ilvl="6" w:tplc="0409000F" w:tentative="1">
+      <w:start w:val="1"/>
+      <w:numFmt w:val="decimal"/>
+      <w:lvlText w:val="%7."/>
+      <w:lvlJc w:val="left"/>
+      <w:pPr>
+        <w:ind w:left="5040" w:hanging="360"/>
+      </w:pPr>
+    </w:lvl>
+    <w:lvl w:ilvl="7" w:tplc="04090019" w:tentative="1">
+      <w:start w:val="1"/>
+      <w:numFmt w:val="lowerLetter"/>
+      <w:lvlText w:val="%8."/>
+      <w:lvlJc w:val="left"/>
+      <w:pPr>
+        <w:ind w:left="5760" w:hanging="360"/>
+      </w:pPr>
+    </w:lvl>
+    <w:lvl w:ilvl="8" w:tplc="0409001B" w:tentative="1">
+      <w:start w:val="1"/>
+      <w:numFmt w:val="lowerRoman"/>
+      <w:lvlText w:val="%9."/>
+      <w:lvlJc w:val="right"/>
+      <w:pPr>
+        <w:ind w:left="6480" w:hanging="180"/>
+      </w:pPr>
+    </w:lvl>
+  </w:abstractNum>
+  <w:abstractNum w:abstractNumId="4" w15:restartNumberingAfterBreak="0">
     <w:nsid w:val="2DA669A5"/>
     <w:multiLevelType w:val="hybridMultilevel"/>
     <w:tmpl w:val="C1741D8E"/>
@@ -1936,133 +3682,573 @@
       </w:pPr>
     </w:lvl>
   </w:abstractNum>
-  <w:abstractNum w:abstractNumId="4" w15:restartNumberingAfterBreak="0">
+  <w:abstractNum w:abstractNumId="5" w15:restartNumberingAfterBreak="0">
     <w:nsid w:val="2E6C1F7A"/>
     <w:multiLevelType w:val="hybridMultilevel"/>
-    <w:tmpl w:val="91CA6104"/>
-    <w:lvl w:ilvl="0" w:tplc="04090001">
+    <w:tmpl w:val="74F20B54"/>
+    <w:lvl w:ilvl="0" w:tplc="0409000F">
+      <w:start w:val="1"/>
+      <w:numFmt w:val="decimal"/>
+      <w:lvlText w:val="%1."/>
+      <w:lvlJc w:val="left"/>
+      <w:pPr>
+        <w:ind w:left="720" w:hanging="360"/>
+      </w:pPr>
+      <w:rPr>
+        <w:rFonts w:hint="default"/>
+      </w:rPr>
+    </w:lvl>
+    <w:lvl w:ilvl="1" w:tplc="04090003" w:tentative="1">
+      <w:start w:val="1"/>
+      <w:numFmt w:val="bullet"/>
+      <w:lvlText w:val="o"/>
+      <w:lvlJc w:val="left"/>
+      <w:pPr>
+        <w:ind w:left="1440" w:hanging="360"/>
+      </w:pPr>
+      <w:rPr>
+        <w:rFonts w:ascii="Courier New" w:hAnsi="Courier New" w:cs="Courier New" w:hint="default"/>
+      </w:rPr>
+    </w:lvl>
+    <w:lvl w:ilvl="2" w:tplc="04090005" w:tentative="1">
+      <w:start w:val="1"/>
+      <w:numFmt w:val="bullet"/>
+      <w:lvlText w:val=""/>
+      <w:lvlJc w:val="left"/>
+      <w:pPr>
+        <w:ind w:left="2160" w:hanging="360"/>
+      </w:pPr>
+      <w:rPr>
+        <w:rFonts w:ascii="Wingdings" w:hAnsi="Wingdings" w:hint="default"/>
+      </w:rPr>
+    </w:lvl>
+    <w:lvl w:ilvl="3" w:tplc="04090001" w:tentative="1">
       <w:start w:val="1"/>
       <w:numFmt w:val="bullet"/>
       <w:lvlText w:val=""/>
       <w:lvlJc w:val="left"/>
       <w:pPr>
-        <w:ind w:left="720" w:hanging="360"/>
+        <w:ind w:left="2880" w:hanging="360"/>
       </w:pPr>
       <w:rPr>
         <w:rFonts w:ascii="Symbol" w:hAnsi="Symbol" w:hint="default"/>
       </w:rPr>
     </w:lvl>
-    <w:lvl w:ilvl="1" w:tplc="04090003" w:tentative="1">
+    <w:lvl w:ilvl="4" w:tplc="04090003" w:tentative="1">
       <w:start w:val="1"/>
       <w:numFmt w:val="bullet"/>
       <w:lvlText w:val="o"/>
       <w:lvlJc w:val="left"/>
       <w:pPr>
-        <w:ind w:left="1440" w:hanging="360"/>
+        <w:ind w:left="3600" w:hanging="360"/>
       </w:pPr>
       <w:rPr>
         <w:rFonts w:ascii="Courier New" w:hAnsi="Courier New" w:cs="Courier New" w:hint="default"/>
       </w:rPr>
     </w:lvl>
-    <w:lvl w:ilvl="2" w:tplc="04090005" w:tentative="1">
+    <w:lvl w:ilvl="5" w:tplc="04090005" w:tentative="1">
       <w:start w:val="1"/>
       <w:numFmt w:val="bullet"/>
       <w:lvlText w:val=""/>
       <w:lvlJc w:val="left"/>
       <w:pPr>
-        <w:ind w:left="2160" w:hanging="360"/>
+        <w:ind w:left="4320" w:hanging="360"/>
       </w:pPr>
       <w:rPr>
         <w:rFonts w:ascii="Wingdings" w:hAnsi="Wingdings" w:hint="default"/>
       </w:rPr>
     </w:lvl>
-    <w:lvl w:ilvl="3" w:tplc="04090001" w:tentative="1">
+    <w:lvl w:ilvl="6" w:tplc="04090001" w:tentative="1">
       <w:start w:val="1"/>
       <w:numFmt w:val="bullet"/>
       <w:lvlText w:val=""/>
       <w:lvlJc w:val="left"/>
       <w:pPr>
-        <w:ind w:left="2880" w:hanging="360"/>
+        <w:ind w:left="5040" w:hanging="360"/>
       </w:pPr>
       <w:rPr>
         <w:rFonts w:ascii="Symbol" w:hAnsi="Symbol" w:hint="default"/>
       </w:rPr>
     </w:lvl>
-    <w:lvl w:ilvl="4" w:tplc="04090003" w:tentative="1">
+    <w:lvl w:ilvl="7" w:tplc="04090003" w:tentative="1">
       <w:start w:val="1"/>
       <w:numFmt w:val="bullet"/>
       <w:lvlText w:val="o"/>
       <w:lvlJc w:val="left"/>
       <w:pPr>
-        <w:ind w:left="3600" w:hanging="360"/>
+        <w:ind w:left="5760" w:hanging="360"/>
       </w:pPr>
       <w:rPr>
         <w:rFonts w:ascii="Courier New" w:hAnsi="Courier New" w:cs="Courier New" w:hint="default"/>
       </w:rPr>
     </w:lvl>
-    <w:lvl w:ilvl="5" w:tplc="04090005" w:tentative="1">
+    <w:lvl w:ilvl="8" w:tplc="04090005" w:tentative="1">
       <w:start w:val="1"/>
       <w:numFmt w:val="bullet"/>
       <w:lvlText w:val=""/>
       <w:lvlJc w:val="left"/>
       <w:pPr>
-        <w:ind w:left="4320" w:hanging="360"/>
+        <w:ind w:left="6480" w:hanging="360"/>
       </w:pPr>
       <w:rPr>
         <w:rFonts w:ascii="Wingdings" w:hAnsi="Wingdings" w:hint="default"/>
       </w:rPr>
     </w:lvl>
-    <w:lvl w:ilvl="6" w:tplc="04090001" w:tentative="1">
+  </w:abstractNum>
+  <w:abstractNum w:abstractNumId="6" w15:restartNumberingAfterBreak="0">
+    <w:nsid w:val="3CB05B44"/>
+    <w:multiLevelType w:val="hybridMultilevel"/>
+    <w:tmpl w:val="177E7DC2"/>
+    <w:lvl w:ilvl="0" w:tplc="04090001">
       <w:start w:val="1"/>
       <w:numFmt w:val="bullet"/>
       <w:lvlText w:val=""/>
       <w:lvlJc w:val="left"/>
       <w:pPr>
-        <w:ind w:left="5040" w:hanging="360"/>
+        <w:ind w:left="1440" w:hanging="360"/>
       </w:pPr>
       <w:rPr>
         <w:rFonts w:ascii="Symbol" w:hAnsi="Symbol" w:hint="default"/>
       </w:rPr>
     </w:lvl>
-    <w:lvl w:ilvl="7" w:tplc="04090003" w:tentative="1">
+    <w:lvl w:ilvl="1" w:tplc="04090003" w:tentative="1">
       <w:start w:val="1"/>
       <w:numFmt w:val="bullet"/>
       <w:lvlText w:val="o"/>
       <w:lvlJc w:val="left"/>
       <w:pPr>
-        <w:ind w:left="5760" w:hanging="360"/>
+        <w:ind w:left="2160" w:hanging="360"/>
       </w:pPr>
       <w:rPr>
         <w:rFonts w:ascii="Courier New" w:hAnsi="Courier New" w:cs="Courier New" w:hint="default"/>
       </w:rPr>
     </w:lvl>
-    <w:lvl w:ilvl="8" w:tplc="04090005" w:tentative="1">
+    <w:lvl w:ilvl="2" w:tplc="04090005" w:tentative="1">
       <w:start w:val="1"/>
       <w:numFmt w:val="bullet"/>
       <w:lvlText w:val=""/>
       <w:lvlJc w:val="left"/>
       <w:pPr>
-        <w:ind w:left="6480" w:hanging="360"/>
+        <w:ind w:left="2880" w:hanging="360"/>
       </w:pPr>
       <w:rPr>
         <w:rFonts w:ascii="Wingdings" w:hAnsi="Wingdings" w:hint="default"/>
       </w:rPr>
     </w:lvl>
+    <w:lvl w:ilvl="3" w:tplc="04090001" w:tentative="1">
+      <w:start w:val="1"/>
+      <w:numFmt w:val="bullet"/>
+      <w:lvlText w:val=""/>
+      <w:lvlJc w:val="left"/>
+      <w:pPr>
+        <w:ind w:left="3600" w:hanging="360"/>
+      </w:pPr>
+      <w:rPr>
+        <w:rFonts w:ascii="Symbol" w:hAnsi="Symbol" w:hint="default"/>
+      </w:rPr>
+    </w:lvl>
+    <w:lvl w:ilvl="4" w:tplc="04090003" w:tentative="1">
+      <w:start w:val="1"/>
+      <w:numFmt w:val="bullet"/>
+      <w:lvlText w:val="o"/>
+      <w:lvlJc w:val="left"/>
+      <w:pPr>
+        <w:ind w:left="4320" w:hanging="360"/>
+      </w:pPr>
+      <w:rPr>
+        <w:rFonts w:ascii="Courier New" w:hAnsi="Courier New" w:cs="Courier New" w:hint="default"/>
+      </w:rPr>
+    </w:lvl>
+    <w:lvl w:ilvl="5" w:tplc="04090005" w:tentative="1">
+      <w:start w:val="1"/>
+      <w:numFmt w:val="bullet"/>
+      <w:lvlText w:val=""/>
+      <w:lvlJc w:val="left"/>
+      <w:pPr>
+        <w:ind w:left="5040" w:hanging="360"/>
+      </w:pPr>
+      <w:rPr>
+        <w:rFonts w:ascii="Wingdings" w:hAnsi="Wingdings" w:hint="default"/>
+      </w:rPr>
+    </w:lvl>
+    <w:lvl w:ilvl="6" w:tplc="04090001" w:tentative="1">
+      <w:start w:val="1"/>
+      <w:numFmt w:val="bullet"/>
+      <w:lvlText w:val=""/>
+      <w:lvlJc w:val="left"/>
+      <w:pPr>
+        <w:ind w:left="5760" w:hanging="360"/>
+      </w:pPr>
+      <w:rPr>
+        <w:rFonts w:ascii="Symbol" w:hAnsi="Symbol" w:hint="default"/>
+      </w:rPr>
+    </w:lvl>
+    <w:lvl w:ilvl="7" w:tplc="04090003" w:tentative="1">
+      <w:start w:val="1"/>
+      <w:numFmt w:val="bullet"/>
+      <w:lvlText w:val="o"/>
+      <w:lvlJc w:val="left"/>
+      <w:pPr>
+        <w:ind w:left="6480" w:hanging="360"/>
+      </w:pPr>
+      <w:rPr>
+        <w:rFonts w:ascii="Courier New" w:hAnsi="Courier New" w:cs="Courier New" w:hint="default"/>
+      </w:rPr>
+    </w:lvl>
+    <w:lvl w:ilvl="8" w:tplc="04090005" w:tentative="1">
+      <w:start w:val="1"/>
+      <w:numFmt w:val="bullet"/>
+      <w:lvlText w:val=""/>
+      <w:lvlJc w:val="left"/>
+      <w:pPr>
+        <w:ind w:left="7200" w:hanging="360"/>
+      </w:pPr>
+      <w:rPr>
+        <w:rFonts w:ascii="Wingdings" w:hAnsi="Wingdings" w:hint="default"/>
+      </w:rPr>
+    </w:lvl>
+  </w:abstractNum>
+  <w:abstractNum w:abstractNumId="7" w15:restartNumberingAfterBreak="0">
+    <w:nsid w:val="3DD30CE6"/>
+    <w:multiLevelType w:val="hybridMultilevel"/>
+    <w:tmpl w:val="EC04F174"/>
+    <w:lvl w:ilvl="0" w:tplc="04090001">
+      <w:start w:val="1"/>
+      <w:numFmt w:val="bullet"/>
+      <w:lvlText w:val=""/>
+      <w:lvlJc w:val="left"/>
+      <w:pPr>
+        <w:ind w:left="720" w:hanging="360"/>
+      </w:pPr>
+      <w:rPr>
+        <w:rFonts w:ascii="Symbol" w:hAnsi="Symbol" w:hint="default"/>
+      </w:rPr>
+    </w:lvl>
+    <w:lvl w:ilvl="1" w:tplc="04090003" w:tentative="1">
+      <w:start w:val="1"/>
+      <w:numFmt w:val="bullet"/>
+      <w:lvlText w:val="o"/>
+      <w:lvlJc w:val="left"/>
+      <w:pPr>
+        <w:ind w:left="1440" w:hanging="360"/>
+      </w:pPr>
+      <w:rPr>
+        <w:rFonts w:ascii="Courier New" w:hAnsi="Courier New" w:cs="Courier New" w:hint="default"/>
+      </w:rPr>
+    </w:lvl>
+    <w:lvl w:ilvl="2" w:tplc="04090005" w:tentative="1">
+      <w:start w:val="1"/>
+      <w:numFmt w:val="bullet"/>
+      <w:lvlText w:val=""/>
+      <w:lvlJc w:val="left"/>
+      <w:pPr>
+        <w:ind w:left="2160" w:hanging="360"/>
+      </w:pPr>
+      <w:rPr>
+        <w:rFonts w:ascii="Wingdings" w:hAnsi="Wingdings" w:hint="default"/>
+      </w:rPr>
+    </w:lvl>
+    <w:lvl w:ilvl="3" w:tplc="04090001" w:tentative="1">
+      <w:start w:val="1"/>
+      <w:numFmt w:val="bullet"/>
+      <w:lvlText w:val=""/>
+      <w:lvlJc w:val="left"/>
+      <w:pPr>
+        <w:ind w:left="2880" w:hanging="360"/>
+      </w:pPr>
+      <w:rPr>
+        <w:rFonts w:ascii="Symbol" w:hAnsi="Symbol" w:hint="default"/>
+      </w:rPr>
+    </w:lvl>
+    <w:lvl w:ilvl="4" w:tplc="04090003" w:tentative="1">
+      <w:start w:val="1"/>
+      <w:numFmt w:val="bullet"/>
+      <w:lvlText w:val="o"/>
+      <w:lvlJc w:val="left"/>
+      <w:pPr>
+        <w:ind w:left="3600" w:hanging="360"/>
+      </w:pPr>
+      <w:rPr>
+        <w:rFonts w:ascii="Courier New" w:hAnsi="Courier New" w:cs="Courier New" w:hint="default"/>
+      </w:rPr>
+    </w:lvl>
+    <w:lvl w:ilvl="5" w:tplc="04090005" w:tentative="1">
+      <w:start w:val="1"/>
+      <w:numFmt w:val="bullet"/>
+      <w:lvlText w:val=""/>
+      <w:lvlJc w:val="left"/>
+      <w:pPr>
+        <w:ind w:left="4320" w:hanging="360"/>
+      </w:pPr>
+      <w:rPr>
+        <w:rFonts w:ascii="Wingdings" w:hAnsi="Wingdings" w:hint="default"/>
+      </w:rPr>
+    </w:lvl>
+    <w:lvl w:ilvl="6" w:tplc="04090001" w:tentative="1">
+      <w:start w:val="1"/>
+      <w:numFmt w:val="bullet"/>
+      <w:lvlText w:val=""/>
+      <w:lvlJc w:val="left"/>
+      <w:pPr>
+        <w:ind w:left="5040" w:hanging="360"/>
+      </w:pPr>
+      <w:rPr>
+        <w:rFonts w:ascii="Symbol" w:hAnsi="Symbol" w:hint="default"/>
+      </w:rPr>
+    </w:lvl>
+    <w:lvl w:ilvl="7" w:tplc="04090003" w:tentative="1">
+      <w:start w:val="1"/>
+      <w:numFmt w:val="bullet"/>
+      <w:lvlText w:val="o"/>
+      <w:lvlJc w:val="left"/>
+      <w:pPr>
+        <w:ind w:left="5760" w:hanging="360"/>
+      </w:pPr>
+      <w:rPr>
+        <w:rFonts w:ascii="Courier New" w:hAnsi="Courier New" w:cs="Courier New" w:hint="default"/>
+      </w:rPr>
+    </w:lvl>
+    <w:lvl w:ilvl="8" w:tplc="04090005" w:tentative="1">
+      <w:start w:val="1"/>
+      <w:numFmt w:val="bullet"/>
+      <w:lvlText w:val=""/>
+      <w:lvlJc w:val="left"/>
+      <w:pPr>
+        <w:ind w:left="6480" w:hanging="360"/>
+      </w:pPr>
+      <w:rPr>
+        <w:rFonts w:ascii="Wingdings" w:hAnsi="Wingdings" w:hint="default"/>
+      </w:rPr>
+    </w:lvl>
+  </w:abstractNum>
+  <w:abstractNum w:abstractNumId="8" w15:restartNumberingAfterBreak="0">
+    <w:nsid w:val="51B263D0"/>
+    <w:multiLevelType w:val="hybridMultilevel"/>
+    <w:tmpl w:val="C1741D8E"/>
+    <w:lvl w:ilvl="0" w:tplc="FFFFFFFF">
+      <w:start w:val="1"/>
+      <w:numFmt w:val="decimal"/>
+      <w:lvlText w:val="%1."/>
+      <w:lvlJc w:val="left"/>
+      <w:pPr>
+        <w:ind w:left="720" w:hanging="360"/>
+      </w:pPr>
+    </w:lvl>
+    <w:lvl w:ilvl="1" w:tplc="FFFFFFFF" w:tentative="1">
+      <w:start w:val="1"/>
+      <w:numFmt w:val="lowerLetter"/>
+      <w:lvlText w:val="%2."/>
+      <w:lvlJc w:val="left"/>
+      <w:pPr>
+        <w:ind w:left="1440" w:hanging="360"/>
+      </w:pPr>
+    </w:lvl>
+    <w:lvl w:ilvl="2" w:tplc="FFFFFFFF" w:tentative="1">
+      <w:start w:val="1"/>
+      <w:numFmt w:val="lowerRoman"/>
+      <w:lvlText w:val="%3."/>
+      <w:lvlJc w:val="right"/>
+      <w:pPr>
+        <w:ind w:left="2160" w:hanging="180"/>
+      </w:pPr>
+    </w:lvl>
+    <w:lvl w:ilvl="3" w:tplc="FFFFFFFF" w:tentative="1">
+      <w:start w:val="1"/>
+      <w:numFmt w:val="decimal"/>
+      <w:lvlText w:val="%4."/>
+      <w:lvlJc w:val="left"/>
+      <w:pPr>
+        <w:ind w:left="2880" w:hanging="360"/>
+      </w:pPr>
+    </w:lvl>
+    <w:lvl w:ilvl="4" w:tplc="FFFFFFFF" w:tentative="1">
+      <w:start w:val="1"/>
+      <w:numFmt w:val="lowerLetter"/>
+      <w:lvlText w:val="%5."/>
+      <w:lvlJc w:val="left"/>
+      <w:pPr>
+        <w:ind w:left="3600" w:hanging="360"/>
+      </w:pPr>
+    </w:lvl>
+    <w:lvl w:ilvl="5" w:tplc="FFFFFFFF" w:tentative="1">
+      <w:start w:val="1"/>
+      <w:numFmt w:val="lowerRoman"/>
+      <w:lvlText w:val="%6."/>
+      <w:lvlJc w:val="right"/>
+      <w:pPr>
+        <w:ind w:left="4320" w:hanging="180"/>
+      </w:pPr>
+    </w:lvl>
+    <w:lvl w:ilvl="6" w:tplc="FFFFFFFF" w:tentative="1">
+      <w:start w:val="1"/>
+      <w:numFmt w:val="decimal"/>
+      <w:lvlText w:val="%7."/>
+      <w:lvlJc w:val="left"/>
+      <w:pPr>
+        <w:ind w:left="5040" w:hanging="360"/>
+      </w:pPr>
+    </w:lvl>
+    <w:lvl w:ilvl="7" w:tplc="FFFFFFFF" w:tentative="1">
+      <w:start w:val="1"/>
+      <w:numFmt w:val="lowerLetter"/>
+      <w:lvlText w:val="%8."/>
+      <w:lvlJc w:val="left"/>
+      <w:pPr>
+        <w:ind w:left="5760" w:hanging="360"/>
+      </w:pPr>
+    </w:lvl>
+    <w:lvl w:ilvl="8" w:tplc="FFFFFFFF" w:tentative="1">
+      <w:start w:val="1"/>
+      <w:numFmt w:val="lowerRoman"/>
+      <w:lvlText w:val="%9."/>
+      <w:lvlJc w:val="right"/>
+      <w:pPr>
+        <w:ind w:left="6480" w:hanging="180"/>
+      </w:pPr>
+    </w:lvl>
+  </w:abstractNum>
+  <w:abstractNum w:abstractNumId="9" w15:restartNumberingAfterBreak="0">
+    <w:nsid w:val="73E01D23"/>
+    <w:multiLevelType w:val="hybridMultilevel"/>
+    <w:tmpl w:val="799A9FF0"/>
+    <w:lvl w:ilvl="0" w:tplc="04090001">
+      <w:start w:val="1"/>
+      <w:numFmt w:val="bullet"/>
+      <w:lvlText w:val=""/>
+      <w:lvlJc w:val="left"/>
+      <w:pPr>
+        <w:ind w:left="720" w:hanging="360"/>
+      </w:pPr>
+      <w:rPr>
+        <w:rFonts w:ascii="Symbol" w:hAnsi="Symbol" w:hint="default"/>
+      </w:rPr>
+    </w:lvl>
+    <w:lvl w:ilvl="1" w:tplc="04090003" w:tentative="1">
+      <w:start w:val="1"/>
+      <w:numFmt w:val="bullet"/>
+      <w:lvlText w:val="o"/>
+      <w:lvlJc w:val="left"/>
+      <w:pPr>
+        <w:ind w:left="1440" w:hanging="360"/>
+      </w:pPr>
+      <w:rPr>
+        <w:rFonts w:ascii="Courier New" w:hAnsi="Courier New" w:cs="Courier New" w:hint="default"/>
+      </w:rPr>
+    </w:lvl>
+    <w:lvl w:ilvl="2" w:tplc="04090005" w:tentative="1">
+      <w:start w:val="1"/>
+      <w:numFmt w:val="bullet"/>
+      <w:lvlText w:val=""/>
+      <w:lvlJc w:val="left"/>
+      <w:pPr>
+        <w:ind w:left="2160" w:hanging="360"/>
+      </w:pPr>
+      <w:rPr>
+        <w:rFonts w:ascii="Wingdings" w:hAnsi="Wingdings" w:hint="default"/>
+      </w:rPr>
+    </w:lvl>
+    <w:lvl w:ilvl="3" w:tplc="04090001" w:tentative="1">
+      <w:start w:val="1"/>
+      <w:numFmt w:val="bullet"/>
+      <w:lvlText w:val=""/>
+      <w:lvlJc w:val="left"/>
+      <w:pPr>
+        <w:ind w:left="2880" w:hanging="360"/>
+      </w:pPr>
+      <w:rPr>
+        <w:rFonts w:ascii="Symbol" w:hAnsi="Symbol" w:hint="default"/>
+      </w:rPr>
+    </w:lvl>
+    <w:lvl w:ilvl="4" w:tplc="04090003" w:tentative="1">
+      <w:start w:val="1"/>
+      <w:numFmt w:val="bullet"/>
+      <w:lvlText w:val="o"/>
+      <w:lvlJc w:val="left"/>
+      <w:pPr>
+        <w:ind w:left="3600" w:hanging="360"/>
+      </w:pPr>
+      <w:rPr>
+        <w:rFonts w:ascii="Courier New" w:hAnsi="Courier New" w:cs="Courier New" w:hint="default"/>
+      </w:rPr>
+    </w:lvl>
+    <w:lvl w:ilvl="5" w:tplc="04090005" w:tentative="1">
+      <w:start w:val="1"/>
+      <w:numFmt w:val="bullet"/>
+      <w:lvlText w:val=""/>
+      <w:lvlJc w:val="left"/>
+      <w:pPr>
+        <w:ind w:left="4320" w:hanging="360"/>
+      </w:pPr>
+      <w:rPr>
+        <w:rFonts w:ascii="Wingdings" w:hAnsi="Wingdings" w:hint="default"/>
+      </w:rPr>
+    </w:lvl>
+    <w:lvl w:ilvl="6" w:tplc="04090001" w:tentative="1">
+      <w:start w:val="1"/>
+      <w:numFmt w:val="bullet"/>
+      <w:lvlText w:val=""/>
+      <w:lvlJc w:val="left"/>
+      <w:pPr>
+        <w:ind w:left="5040" w:hanging="360"/>
+      </w:pPr>
+      <w:rPr>
+        <w:rFonts w:ascii="Symbol" w:hAnsi="Symbol" w:hint="default"/>
+      </w:rPr>
+    </w:lvl>
+    <w:lvl w:ilvl="7" w:tplc="04090003" w:tentative="1">
+      <w:start w:val="1"/>
+      <w:numFmt w:val="bullet"/>
+      <w:lvlText w:val="o"/>
+      <w:lvlJc w:val="left"/>
+      <w:pPr>
+        <w:ind w:left="5760" w:hanging="360"/>
+      </w:pPr>
+      <w:rPr>
+        <w:rFonts w:ascii="Courier New" w:hAnsi="Courier New" w:cs="Courier New" w:hint="default"/>
+      </w:rPr>
+    </w:lvl>
+    <w:lvl w:ilvl="8" w:tplc="04090005" w:tentative="1">
+      <w:start w:val="1"/>
+      <w:numFmt w:val="bullet"/>
+      <w:lvlText w:val=""/>
+      <w:lvlJc w:val="left"/>
+      <w:pPr>
+        <w:ind w:left="6480" w:hanging="360"/>
+      </w:pPr>
+      <w:rPr>
+        <w:rFonts w:ascii="Wingdings" w:hAnsi="Wingdings" w:hint="default"/>
+      </w:rPr>
+    </w:lvl>
   </w:abstractNum>
   <w:num w:numId="1" w16cid:durableId="229385495">
-    <w:abstractNumId w:val="4"/>
+    <w:abstractNumId w:val="5"/>
   </w:num>
   <w:num w:numId="2" w16cid:durableId="817186774">
     <w:abstractNumId w:val="1"/>
   </w:num>
   <w:num w:numId="3" w16cid:durableId="982345610">
-    <w:abstractNumId w:val="3"/>
+    <w:abstractNumId w:val="4"/>
   </w:num>
   <w:num w:numId="4" w16cid:durableId="1705061689">
     <w:abstractNumId w:val="2"/>
   </w:num>
   <w:num w:numId="5" w16cid:durableId="1731927940">
     <w:abstractNumId w:val="0"/>
+  </w:num>
+  <w:num w:numId="6" w16cid:durableId="1017931176">
+    <w:abstractNumId w:val="3"/>
+  </w:num>
+  <w:num w:numId="7" w16cid:durableId="2119445828">
+    <w:abstractNumId w:val="6"/>
+  </w:num>
+  <w:num w:numId="8" w16cid:durableId="1057512927">
+    <w:abstractNumId w:val="9"/>
+  </w:num>
+  <w:num w:numId="9" w16cid:durableId="875118393">
+    <w:abstractNumId w:val="7"/>
+  </w:num>
+  <w:num w:numId="10" w16cid:durableId="27490190">
+    <w:abstractNumId w:val="8"/>
   </w:num>
 </w:numbering>
 </file>
@@ -2596,6 +4782,26 @@
       <w:u w:val="single"/>
     </w:rPr>
   </w:style>
+  <w:style w:type="paragraph" w:styleId="Bibliography">
+    <w:name w:val="Bibliography"/>
+    <w:basedOn w:val="Normal"/>
+    <w:next w:val="Normal"/>
+    <w:uiPriority w:val="37"/>
+    <w:unhideWhenUsed/>
+    <w:rsid w:val="00720011"/>
+  </w:style>
+  <w:style w:type="character" w:styleId="UnresolvedMention">
+    <w:name w:val="Unresolved Mention"/>
+    <w:basedOn w:val="DefaultParagraphFont"/>
+    <w:uiPriority w:val="99"/>
+    <w:semiHidden/>
+    <w:unhideWhenUsed/>
+    <w:rsid w:val="002C0EA3"/>
+    <w:rPr>
+      <w:color w:val="605E5C"/>
+      <w:shd w:val="clear" w:color="auto" w:fill="E1DFDD"/>
+    </w:rPr>
+  </w:style>
 </w:styles>
 </file>
 
@@ -2905,10 +5111,115 @@
 </CoverPageProperties>
 </file>
 
+<file path=customXml/item2.xml><?xml version="1.0" encoding="utf-8"?>
+<b:Sources xmlns:b="http://schemas.openxmlformats.org/officeDocument/2006/bibliography" xmlns="http://schemas.openxmlformats.org/officeDocument/2006/bibliography" SelectedStyle="\APASixthEditionOfficeOnline.xsl" StyleName="APA" Version="6">
+  <b:Source>
+    <b:Tag>Fla21</b:Tag>
+    <b:SourceType>DocumentFromInternetSite</b:SourceType>
+    <b:Guid>{860FA978-3E97-40AC-A73E-D1523FA9BDE7}</b:Guid>
+    <b:Author>
+      <b:Author>
+        <b:NameList>
+          <b:Person>
+            <b:Last>Copes</b:Last>
+            <b:First>Flavio</b:First>
+          </b:Person>
+        </b:NameList>
+      </b:Author>
+    </b:Author>
+    <b:Title>JWT authentication: Best practices and when to use it</b:Title>
+    <b:InternetSiteTitle>blog.logrocket.com</b:InternetSiteTitle>
+    <b:Year>2021</b:Year>
+    <b:Month>June</b:Month>
+    <b:Day>17</b:Day>
+    <b:URL>https://blog.logrocket.com/jwt-authentication-best-practices/</b:URL>
+    <b:RefOrder>1</b:RefOrder>
+  </b:Source>
+  <b:Source>
+    <b:Tag>JWT</b:Tag>
+    <b:SourceType>DocumentFromInternetSite</b:SourceType>
+    <b:Guid>{E34D6C4D-2C57-4129-A9A5-3EE01740F303}</b:Guid>
+    <b:Author>
+      <b:Author>
+        <b:Corporate>JWT</b:Corporate>
+      </b:Author>
+    </b:Author>
+    <b:Title>Introduction to JSON Web Tokens</b:Title>
+    <b:InternetSiteTitle>jwt.io</b:InternetSiteTitle>
+    <b:URL>https://jwt.io/introduction#:~:text=JSON%20Web%20Token%20(JWT)%20is,because%20it%20is%20digitally%20signed.</b:URL>
+    <b:RefOrder>2</b:RefOrder>
+  </b:Source>
+  <b:Source>
+    <b:Tag>CWa21</b:Tag>
+    <b:SourceType>DocumentFromInternetSite</b:SourceType>
+    <b:Guid>{61EC2F7C-A5A4-4EF2-B826-32AAFCD908B7}</b:Guid>
+    <b:Title>Secure Website: Why is Website Security Important?</b:Title>
+    <b:Year>2021</b:Year>
+    <b:Month>December</b:Month>
+    <b:Day>2</b:Day>
+    <b:Author>
+      <b:Author>
+        <b:Corporate>CWatch</b:Corporate>
+      </b:Author>
+    </b:Author>
+    <b:InternetSiteTitle>cWatch.com</b:InternetSiteTitle>
+    <b:URL>https://cwatch.comodo.com/blog/website-security/why-is-website-security-important/</b:URL>
+    <b:RefOrder>3</b:RefOrder>
+  </b:Source>
+  <b:Source>
+    <b:Tag>Swo20</b:Tag>
+    <b:SourceType>DocumentFromInternetSite</b:SourceType>
+    <b:Guid>{AC48C826-1BD8-484D-B1FA-DF1193925507}</b:Guid>
+    <b:Author>
+      <b:Author>
+        <b:Corporate>Swoopnow</b:Corporate>
+      </b:Author>
+    </b:Author>
+    <b:Title>Website Authentication: The Complete Guide with FAQs</b:Title>
+    <b:InternetSiteTitle>swoopnow.com</b:InternetSiteTitle>
+    <b:Year>2020</b:Year>
+    <b:Month>July</b:Month>
+    <b:Day>8</b:Day>
+    <b:URL>https://swoopnow.com/website-authentication/</b:URL>
+    <b:RefOrder>4</b:RefOrder>
+  </b:Source>
+  <b:Source>
+    <b:Tag>Sur22</b:Tag>
+    <b:SourceType>DocumentFromInternetSite</b:SourceType>
+    <b:Guid>{2E8D9D1B-9500-4DB5-B6B9-D595BAC53B1F}</b:Guid>
+    <b:Author>
+      <b:Author>
+        <b:NameList>
+          <b:Person>
+            <b:Last>Kumar</b:Last>
+            <b:First>Suresh</b:First>
+          </b:Person>
+        </b:NameList>
+      </b:Author>
+    </b:Author>
+    <b:Title>How JWT (JSON Web Token) authentication works?</b:Title>
+    <b:InternetSiteTitle>DEV.com</b:InternetSiteTitle>
+    <b:Year>2022</b:Year>
+    <b:Month>April</b:Month>
+    <b:Day>25</b:Day>
+    <b:URL>https://dev.to/kcdchennai/how-jwt-json-web-token-authentication-works-21e7#:~:text=Authentication%20server%20verifies%20the%20credentials,the%20secret%20salt%2F%20public%20key.</b:URL>
+    <b:RefOrder>5</b:RefOrder>
+  </b:Source>
+</b:Sources>
+</file>
+
 <file path=customXml/itemProps1.xml><?xml version="1.0" encoding="utf-8"?>
 <ds:datastoreItem xmlns:ds="http://schemas.openxmlformats.org/officeDocument/2006/customXml" ds:itemID="{55AF091B-3C7A-41E3-B477-F2FDAA23CFDA}">
   <ds:schemaRefs>
     <ds:schemaRef ds:uri="http://schemas.microsoft.com/office/2006/coverPageProps"/>
   </ds:schemaRefs>
 </ds:datastoreItem>
+</file>
+
+<file path=customXml/itemProps2.xml><?xml version="1.0" encoding="utf-8"?>
+<ds:datastoreItem xmlns:ds="http://schemas.openxmlformats.org/officeDocument/2006/customXml" ds:itemID="{2DAB567A-83AD-41F1-B9F0-FB1B7559C206}">
+  <ds:schemaRefs>
+    <ds:schemaRef ds:uri="http://schemas.openxmlformats.org/officeDocument/2006/bibliography"/>
+  </ds:schemaRefs>
+</ds:datastoreItem>
 </file>
</xml_diff>